<commit_message>
1. WebService的使用,CXF 2. Zookeeper的文档上传
</commit_message>
<xml_diff>
--- a/doc/分布式基础/分布式通信框架-webservice分析笔记.docx
+++ b/doc/分布式基础/分布式通信框架-webservice分析笔记.docx
@@ -59,7 +59,6 @@
           <w:tab w:val="left" w:pos="920"/>
         </w:tabs>
         <w:rPr>
-          <w:rFonts w:hint="eastAsia"/>
           <w:sz w:val="43"/>
         </w:rPr>
       </w:pPr>
@@ -90,14 +89,31 @@
           <w:rFonts w:hint="eastAsia"/>
           <w:sz w:val="43"/>
         </w:rPr>
-        <w:t>协议层：tcp</w:t>
-      </w:r>
-      <w:r>
-        <w:rPr>
+        <w:t>协议层：</w:t>
+      </w:r>
+      <w:proofErr w:type="spellStart"/>
+      <w:r>
+        <w:rPr>
+          <w:rFonts w:hint="eastAsia"/>
           <w:sz w:val="43"/>
         </w:rPr>
-        <w:t>/ip</w:t>
-      </w:r>
+        <w:t>tcp</w:t>
+      </w:r>
+      <w:proofErr w:type="spellEnd"/>
+      <w:r>
+        <w:rPr>
+          <w:sz w:val="43"/>
+        </w:rPr>
+        <w:t>/</w:t>
+      </w:r>
+      <w:proofErr w:type="spellStart"/>
+      <w:r>
+        <w:rPr>
+          <w:sz w:val="43"/>
+        </w:rPr>
+        <w:t>ip</w:t>
+      </w:r>
+      <w:proofErr w:type="spellEnd"/>
     </w:p>
     <w:p>
       <w:pPr>
@@ -114,7 +130,7 @@
           <w:rFonts w:hint="eastAsia"/>
           <w:sz w:val="43"/>
         </w:rPr>
-        <w:t>应用层： http协议</w:t>
+        <w:t>应用层：http协议</w:t>
       </w:r>
     </w:p>
     <w:p>
@@ -124,7 +140,6 @@
         </w:tabs>
         <w:ind w:firstLine="855"/>
         <w:rPr>
-          <w:rFonts w:hint="eastAsia"/>
           <w:sz w:val="43"/>
         </w:rPr>
       </w:pPr>
@@ -133,13 +148,28 @@
           <w:rFonts w:hint="eastAsia"/>
           <w:sz w:val="43"/>
         </w:rPr>
-        <w:t>SOAP： http</w:t>
-      </w:r>
-      <w:r>
-        <w:rPr>
+        <w:t xml:space="preserve">SOAP： </w:t>
+      </w:r>
+      <w:proofErr w:type="spellStart"/>
+      <w:r>
+        <w:rPr>
+          <w:rFonts w:hint="eastAsia"/>
           <w:sz w:val="43"/>
         </w:rPr>
-        <w:t xml:space="preserve">+xml </w:t>
+        <w:t>http</w:t>
+      </w:r>
+      <w:r>
+        <w:rPr>
+          <w:sz w:val="43"/>
+        </w:rPr>
+        <w:t>+xml</w:t>
+      </w:r>
+      <w:proofErr w:type="spellEnd"/>
+      <w:r>
+        <w:rPr>
+          <w:sz w:val="43"/>
+        </w:rPr>
+        <w:t xml:space="preserve"> </w:t>
       </w:r>
     </w:p>
     <w:p>
@@ -215,7 +245,23 @@
           <w:rFonts w:hint="eastAsia"/>
           <w:sz w:val="33"/>
         </w:rPr>
-        <w:t>：服务端提供的服务接口让客户端访问</w:t>
+        <w:t>：服务</w:t>
+      </w:r>
+      <w:proofErr w:type="gramStart"/>
+      <w:r>
+        <w:rPr>
+          <w:rFonts w:hint="eastAsia"/>
+          <w:sz w:val="33"/>
+        </w:rPr>
+        <w:t>端提供</w:t>
+      </w:r>
+      <w:proofErr w:type="gramEnd"/>
+      <w:r>
+        <w:rPr>
+          <w:rFonts w:hint="eastAsia"/>
+          <w:sz w:val="33"/>
+        </w:rPr>
+        <w:t>的服务接口让客户端访问</w:t>
       </w:r>
     </w:p>
     <w:p>
@@ -227,7 +273,6 @@
         </w:numPr>
         <w:ind w:firstLineChars="0"/>
         <w:rPr>
-          <w:rFonts w:hint="eastAsia"/>
           <w:sz w:val="33"/>
         </w:rPr>
       </w:pPr>
@@ -281,9 +326,6 @@
     <w:p>
       <w:pPr>
         <w:pStyle w:val="1"/>
-        <w:rPr>
-          <w:rFonts w:hint="eastAsia"/>
-        </w:rPr>
       </w:pPr>
       <w:r>
         <w:rPr>
@@ -309,7 +351,6 @@
     <w:p>
       <w:pPr>
         <w:rPr>
-          <w:rFonts w:hint="eastAsia"/>
           <w:sz w:val="33"/>
         </w:rPr>
       </w:pPr>
@@ -371,6 +412,12 @@
         <w:rPr>
           <w:rFonts w:hint="eastAsia"/>
         </w:rPr>
+        <w:t>web服务</w:t>
+      </w:r>
+      <w:r>
+        <w:rPr>
+          <w:rFonts w:hint="eastAsia"/>
+        </w:rPr>
         <w:t>定义语言)</w:t>
       </w:r>
     </w:p>
@@ -385,21 +432,46 @@
           <w:rFonts w:hint="eastAsia"/>
           <w:sz w:val="33"/>
         </w:rPr>
-        <w:t>webservice服务需要通过wsdl文件来说明自己有什么服务可以对外调用。并且有哪些方法、方法里面有哪些参数</w:t>
-      </w:r>
-    </w:p>
-    <w:p>
-      <w:pPr>
-        <w:rPr>
-          <w:sz w:val="33"/>
-        </w:rPr>
-      </w:pPr>
-      <w:r>
-        <w:rPr>
-          <w:rFonts w:hint="eastAsia"/>
-          <w:sz w:val="33"/>
-        </w:rPr>
-        <w:t>wsdl基于XML</w:t>
+        <w:t>webservice服务需要通过</w:t>
+      </w:r>
+      <w:proofErr w:type="spellStart"/>
+      <w:r>
+        <w:rPr>
+          <w:rFonts w:hint="eastAsia"/>
+          <w:sz w:val="33"/>
+        </w:rPr>
+        <w:t>wsdl</w:t>
+      </w:r>
+      <w:proofErr w:type="spellEnd"/>
+      <w:r>
+        <w:rPr>
+          <w:rFonts w:hint="eastAsia"/>
+          <w:sz w:val="33"/>
+        </w:rPr>
+        <w:t>文件来说明自己有什么服务可以对外调用。并且有哪些方法、方法里面有哪些参数</w:t>
+      </w:r>
+    </w:p>
+    <w:p>
+      <w:pPr>
+        <w:rPr>
+          <w:sz w:val="33"/>
+        </w:rPr>
+      </w:pPr>
+      <w:proofErr w:type="spellStart"/>
+      <w:r>
+        <w:rPr>
+          <w:rFonts w:hint="eastAsia"/>
+          <w:sz w:val="33"/>
+        </w:rPr>
+        <w:t>wsdl</w:t>
+      </w:r>
+      <w:proofErr w:type="spellEnd"/>
+      <w:r>
+        <w:rPr>
+          <w:rFonts w:hint="eastAsia"/>
+          <w:sz w:val="33"/>
+        </w:rPr>
+        <w:t>基于XML</w:t>
       </w:r>
       <w:r>
         <w:rPr>
@@ -426,7 +498,23 @@
           <w:rFonts w:hint="eastAsia"/>
           <w:sz w:val="33"/>
         </w:rPr>
-        <w:t xml:space="preserve"> 对应一个.wsdl的文件类型</w:t>
+        <w:t xml:space="preserve"> 对应一个.</w:t>
+      </w:r>
+      <w:proofErr w:type="spellStart"/>
+      <w:r>
+        <w:rPr>
+          <w:rFonts w:hint="eastAsia"/>
+          <w:sz w:val="33"/>
+        </w:rPr>
+        <w:t>wsdl</w:t>
+      </w:r>
+      <w:proofErr w:type="spellEnd"/>
+      <w:r>
+        <w:rPr>
+          <w:rFonts w:hint="eastAsia"/>
+          <w:sz w:val="33"/>
+        </w:rPr>
+        <w:t>的文件类型</w:t>
       </w:r>
     </w:p>
     <w:p>
@@ -465,7 +553,6 @@
         </w:numPr>
         <w:ind w:firstLineChars="0"/>
         <w:rPr>
-          <w:rFonts w:hint="eastAsia"/>
           <w:sz w:val="33"/>
         </w:rPr>
       </w:pPr>
@@ -481,7 +568,39 @@
           <w:rFonts w:hint="eastAsia"/>
           <w:sz w:val="33"/>
         </w:rPr>
-        <w:t>一个webservice对应唯一一个wsdl文档</w:t>
+        <w:t>一个webservice对应唯一</w:t>
+      </w:r>
+      <w:proofErr w:type="gramStart"/>
+      <w:r>
+        <w:rPr>
+          <w:rFonts w:hint="eastAsia"/>
+          <w:sz w:val="33"/>
+        </w:rPr>
+        <w:t>一</w:t>
+      </w:r>
+      <w:proofErr w:type="gramEnd"/>
+      <w:r>
+        <w:rPr>
+          <w:rFonts w:hint="eastAsia"/>
+          <w:sz w:val="33"/>
+        </w:rPr>
+        <w:t>个</w:t>
+      </w:r>
+      <w:proofErr w:type="spellStart"/>
+      <w:r>
+        <w:rPr>
+          <w:rFonts w:hint="eastAsia"/>
+          <w:sz w:val="33"/>
+        </w:rPr>
+        <w:t>wsdl</w:t>
+      </w:r>
+      <w:proofErr w:type="spellEnd"/>
+      <w:r>
+        <w:rPr>
+          <w:rFonts w:hint="eastAsia"/>
+          <w:sz w:val="33"/>
+        </w:rPr>
+        <w:t>文档</w:t>
       </w:r>
     </w:p>
     <w:p>
@@ -507,8 +626,13 @@
         <w:t>simple</w:t>
       </w:r>
       <w:r>
-        <w:t xml:space="preserve"> object access protocal</w:t>
-      </w:r>
+        <w:t xml:space="preserve"> object access </w:t>
+      </w:r>
+      <w:proofErr w:type="spellStart"/>
+      <w:r>
+        <w:t>protocal</w:t>
+      </w:r>
+      <w:proofErr w:type="spellEnd"/>
       <w:r>
         <w:rPr>
           <w:rFonts w:hint="eastAsia"/>
@@ -522,6 +646,7 @@
           <w:sz w:val="33"/>
         </w:rPr>
       </w:pPr>
+      <w:proofErr w:type="spellStart"/>
       <w:r>
         <w:rPr>
           <w:rFonts w:hint="eastAsia"/>
@@ -535,6 +660,7 @@
         </w:rPr>
         <w:t>+xml</w:t>
       </w:r>
+      <w:proofErr w:type="spellEnd"/>
     </w:p>
     <w:p>
       <w:pPr>
@@ -581,7 +707,6 @@
     <w:p>
       <w:pPr>
         <w:rPr>
-          <w:rFonts w:hint="eastAsia"/>
           <w:sz w:val="33"/>
         </w:rPr>
       </w:pPr>
@@ -662,24 +787,29 @@
         </w:numPr>
         <w:ind w:firstLineChars="0"/>
         <w:rPr>
-          <w:rFonts w:hint="eastAsia"/>
-          <w:sz w:val="33"/>
-        </w:rPr>
-      </w:pPr>
-      <w:r>
-        <w:rPr>
-          <w:rFonts w:hint="eastAsia"/>
-          <w:sz w:val="33"/>
-        </w:rPr>
-        <w:t>http+xml报文</w:t>
+          <w:sz w:val="33"/>
+        </w:rPr>
+      </w:pPr>
+      <w:proofErr w:type="spellStart"/>
+      <w:r>
+        <w:rPr>
+          <w:rFonts w:hint="eastAsia"/>
+          <w:sz w:val="33"/>
+        </w:rPr>
+        <w:t>http+xml</w:t>
+      </w:r>
+      <w:proofErr w:type="spellEnd"/>
+      <w:r>
+        <w:rPr>
+          <w:rFonts w:hint="eastAsia"/>
+          <w:sz w:val="33"/>
+        </w:rPr>
+        <w:t>报文</w:t>
       </w:r>
     </w:p>
     <w:p>
       <w:pPr>
         <w:pStyle w:val="2"/>
-        <w:rPr>
-          <w:rFonts w:hint="eastAsia"/>
-        </w:rPr>
       </w:pPr>
       <w:r>
         <w:rPr>
@@ -715,7 +845,6 @@
     <w:p>
       <w:pPr>
         <w:rPr>
-          <w:rFonts w:hint="eastAsia"/>
           <w:sz w:val="33"/>
         </w:rPr>
       </w:pPr>
@@ -744,7 +873,6 @@
     <w:p>
       <w:pPr>
         <w:rPr>
-          <w:rFonts w:hint="eastAsia"/>
           <w:sz w:val="33"/>
         </w:rPr>
       </w:pPr>
@@ -771,23 +899,13 @@
           <w:rFonts w:hint="eastAsia"/>
           <w:sz w:val="33"/>
         </w:rPr>
-        <w:t>》》》》》》》》详见代码》》》》》》》</w:t>
-      </w:r>
-    </w:p>
-    <w:p>
-      <w:pPr>
-        <w:pStyle w:val="1"/>
-      </w:pPr>
-      <w:r>
-        <w:rPr>
-          <w:rFonts w:hint="eastAsia"/>
-        </w:rPr>
-        <w:t>分析WSDL文档</w:t>
-      </w:r>
-    </w:p>
-    <w:p>
-      <w:pPr>
-        <w:rPr>
+        <w:t>接口</w:t>
+      </w:r>
+    </w:p>
+    <w:p>
+      <w:pPr>
+        <w:rPr>
+          <w:rFonts w:hint="eastAsia"/>
           <w:sz w:val="33"/>
         </w:rPr>
       </w:pPr>
@@ -796,10 +914,10 @@
           <w:noProof/>
         </w:rPr>
         <w:drawing>
-          <wp:inline distT="0" distB="0" distL="0" distR="0" wp14:anchorId="239087AE" wp14:editId="62840543">
-            <wp:extent cx="5609524" cy="1276190"/>
-            <wp:effectExtent l="0" t="0" r="0" b="635"/>
-            <wp:docPr id="1" name="图片 1"/>
+          <wp:inline distT="0" distB="0" distL="0" distR="0" wp14:anchorId="31202BC2" wp14:editId="51C514E8">
+            <wp:extent cx="4219575" cy="1457325"/>
+            <wp:effectExtent l="0" t="0" r="9525" b="9525"/>
+            <wp:docPr id="5" name="图片 5"/>
             <wp:cNvGraphicFramePr>
               <a:graphicFrameLocks xmlns:a="http://schemas.openxmlformats.org/drawingml/2006/main" noChangeAspect="1"/>
             </wp:cNvGraphicFramePr>
@@ -819,7 +937,7 @@
                   <pic:spPr>
                     <a:xfrm>
                       <a:off x="0" y="0"/>
-                      <a:ext cx="5609524" cy="1276190"/>
+                      <a:ext cx="4219575" cy="1457325"/>
                     </a:xfrm>
                     <a:prstGeom prst="rect">
                       <a:avLst/>
@@ -838,68 +956,12 @@
           <w:sz w:val="33"/>
         </w:rPr>
       </w:pPr>
-    </w:p>
-    <w:p>
-      <w:pPr>
-        <w:pStyle w:val="2"/>
-        <w:rPr>
-          <w:rFonts w:hint="eastAsia"/>
-        </w:rPr>
-      </w:pPr>
-      <w:r>
-        <w:rPr>
-          <w:rFonts w:hint="eastAsia"/>
-        </w:rPr>
-        <w:t>Types标签</w:t>
-      </w:r>
-    </w:p>
-    <w:p>
-      <w:pPr>
-        <w:rPr>
-          <w:sz w:val="33"/>
-        </w:rPr>
-      </w:pPr>
-      <w:r>
-        <w:rPr>
-          <w:rFonts w:hint="eastAsia"/>
-          <w:sz w:val="33"/>
-        </w:rPr>
-        <w:t>定义</w:t>
-      </w:r>
-      <w:r>
-        <w:rPr>
-          <w:rFonts w:hint="eastAsia"/>
-          <w:sz w:val="33"/>
-        </w:rPr>
-        <w:t>整</w:t>
-      </w:r>
-      <w:r>
-        <w:rPr>
-          <w:rFonts w:hint="eastAsia"/>
-          <w:sz w:val="33"/>
-        </w:rPr>
-        <w:t>服务端的数据</w:t>
-      </w:r>
-      <w:r>
-        <w:rPr>
-          <w:rFonts w:hint="eastAsia"/>
-          <w:sz w:val="33"/>
-        </w:rPr>
-        <w:t>报文</w:t>
-      </w:r>
-    </w:p>
-    <w:p>
-      <w:pPr>
-        <w:pStyle w:val="3"/>
-        <w:rPr>
-          <w:rFonts w:hint="eastAsia"/>
-        </w:rPr>
-      </w:pPr>
-      <w:r>
-        <w:rPr>
-          <w:rFonts w:hint="eastAsia"/>
-        </w:rPr>
-        <w:t>Schema标签</w:t>
+      <w:r>
+        <w:rPr>
+          <w:rFonts w:hint="eastAsia"/>
+          <w:sz w:val="33"/>
+        </w:rPr>
+        <w:t>实现类</w:t>
       </w:r>
     </w:p>
     <w:p>
@@ -913,10 +975,10 @@
           <w:noProof/>
         </w:rPr>
         <w:drawing>
-          <wp:inline distT="0" distB="0" distL="0" distR="0" wp14:anchorId="40912DC2" wp14:editId="48203AE6">
-            <wp:extent cx="12952381" cy="3971429"/>
-            <wp:effectExtent l="0" t="0" r="1905" b="0"/>
-            <wp:docPr id="2" name="图片 2"/>
+          <wp:inline distT="0" distB="0" distL="0" distR="0" wp14:anchorId="374BA23B" wp14:editId="54E4A7A9">
+            <wp:extent cx="4905375" cy="2171700"/>
+            <wp:effectExtent l="0" t="0" r="9525" b="0"/>
+            <wp:docPr id="11" name="图片 11"/>
             <wp:cNvGraphicFramePr>
               <a:graphicFrameLocks xmlns:a="http://schemas.openxmlformats.org/drawingml/2006/main" noChangeAspect="1"/>
             </wp:cNvGraphicFramePr>
@@ -936,7 +998,7 @@
                   <pic:spPr>
                     <a:xfrm>
                       <a:off x="0" y="0"/>
-                      <a:ext cx="12952381" cy="3971429"/>
+                      <a:ext cx="4905375" cy="2171700"/>
                     </a:xfrm>
                     <a:prstGeom prst="rect">
                       <a:avLst/>
@@ -952,372 +1014,16 @@
     <w:p>
       <w:pPr>
         <w:rPr>
-          <w:color w:val="FF0000"/>
-          <w:sz w:val="33"/>
-        </w:rPr>
-      </w:pPr>
-      <w:r>
-        <w:rPr>
-          <w:rFonts w:hint="eastAsia"/>
-          <w:color w:val="FF0000"/>
-          <w:sz w:val="33"/>
-        </w:rPr>
-        <w:t>&lt;sayHello&gt;</w:t>
-      </w:r>
-    </w:p>
-    <w:p>
-      <w:pPr>
-        <w:rPr>
-          <w:color w:val="FF0000"/>
-          <w:sz w:val="33"/>
-        </w:rPr>
-      </w:pPr>
-      <w:r>
-        <w:rPr>
-          <w:rFonts w:hint="eastAsia"/>
-          <w:color w:val="FF0000"/>
-          <w:sz w:val="33"/>
-        </w:rPr>
-        <w:t xml:space="preserve">   &lt;arg0&gt;</w:t>
-      </w:r>
-      <w:r>
-        <w:rPr>
-          <w:color w:val="FF0000"/>
-          <w:sz w:val="33"/>
-        </w:rPr>
-        <w:t>String</w:t>
-      </w:r>
-      <w:r>
-        <w:rPr>
-          <w:rFonts w:hint="eastAsia"/>
-          <w:color w:val="FF0000"/>
-          <w:sz w:val="33"/>
-        </w:rPr>
-        <w:t>&lt;/arg0&gt;</w:t>
-      </w:r>
-    </w:p>
-    <w:p>
-      <w:pPr>
-        <w:rPr>
-          <w:color w:val="FF0000"/>
-          <w:sz w:val="33"/>
-        </w:rPr>
-      </w:pPr>
-      <w:r>
-        <w:rPr>
-          <w:rFonts w:hint="eastAsia"/>
-          <w:color w:val="FF0000"/>
-          <w:sz w:val="33"/>
-        </w:rPr>
-        <w:t>&lt;/sayHello&gt;</w:t>
-      </w:r>
-    </w:p>
-    <w:p>
-      <w:pPr>
-        <w:rPr>
-          <w:sz w:val="33"/>
-        </w:rPr>
-      </w:pPr>
-    </w:p>
-    <w:p>
-      <w:pPr>
-        <w:rPr>
-          <w:sz w:val="33"/>
-        </w:rPr>
-      </w:pPr>
-      <w:r>
-        <w:rPr>
-          <w:sz w:val="33"/>
-        </w:rPr>
-        <w:t>&lt;soapenv:Envelope xmlns:soapenv="http://schemas.xmlsoap.org/soap/envelope/" xmlns:web="http://webservice.mic.vip.gupao.com/"&gt;</w:t>
-      </w:r>
-    </w:p>
-    <w:p>
-      <w:pPr>
-        <w:rPr>
-          <w:sz w:val="33"/>
-        </w:rPr>
-      </w:pPr>
-      <w:r>
-        <w:rPr>
-          <w:sz w:val="33"/>
-        </w:rPr>
-        <w:t xml:space="preserve">   &lt;soapenv:Header/&gt;</w:t>
-      </w:r>
-    </w:p>
-    <w:p>
-      <w:pPr>
-        <w:rPr>
-          <w:sz w:val="33"/>
-        </w:rPr>
-      </w:pPr>
-      <w:r>
-        <w:rPr>
-          <w:sz w:val="33"/>
-        </w:rPr>
-        <w:t xml:space="preserve">   &lt;soapenv:Body&gt;</w:t>
-      </w:r>
-    </w:p>
-    <w:p>
-      <w:pPr>
-        <w:rPr>
-          <w:sz w:val="33"/>
-        </w:rPr>
-      </w:pPr>
-      <w:r>
-        <w:rPr>
-          <w:sz w:val="33"/>
-        </w:rPr>
-        <w:t xml:space="preserve">      &lt;web:sayHello&gt;</w:t>
-      </w:r>
-    </w:p>
-    <w:p>
-      <w:pPr>
-        <w:rPr>
-          <w:sz w:val="33"/>
-        </w:rPr>
-      </w:pPr>
-      <w:r>
-        <w:rPr>
-          <w:sz w:val="33"/>
-        </w:rPr>
-        <w:t xml:space="preserve">         &lt;!--Optional:--&gt;</w:t>
-      </w:r>
-    </w:p>
-    <w:p>
-      <w:pPr>
-        <w:rPr>
-          <w:sz w:val="33"/>
-        </w:rPr>
-      </w:pPr>
-      <w:r>
-        <w:rPr>
-          <w:sz w:val="33"/>
-        </w:rPr>
-        <w:t xml:space="preserve">         &lt;arg0&gt;?&lt;/arg0&gt;</w:t>
-      </w:r>
-    </w:p>
-    <w:p>
-      <w:pPr>
-        <w:rPr>
-          <w:sz w:val="33"/>
-        </w:rPr>
-      </w:pPr>
-      <w:r>
-        <w:rPr>
-          <w:sz w:val="33"/>
-        </w:rPr>
-        <w:t xml:space="preserve">      &lt;/web:sayHello&gt;</w:t>
-      </w:r>
-    </w:p>
-    <w:p>
-      <w:pPr>
-        <w:rPr>
-          <w:sz w:val="33"/>
-        </w:rPr>
-      </w:pPr>
-      <w:r>
-        <w:rPr>
-          <w:sz w:val="33"/>
-        </w:rPr>
-        <w:t xml:space="preserve">   &lt;/soapenv:Body&gt;</w:t>
-      </w:r>
-    </w:p>
-    <w:p>
-      <w:pPr>
-        <w:rPr>
-          <w:sz w:val="33"/>
-        </w:rPr>
-      </w:pPr>
-      <w:r>
-        <w:rPr>
-          <w:sz w:val="33"/>
-        </w:rPr>
-        <w:t>&lt;/soapenv:Envelope&gt;</w:t>
-      </w:r>
-    </w:p>
-    <w:p>
-      <w:pPr>
-        <w:rPr>
-          <w:sz w:val="33"/>
-        </w:rPr>
-      </w:pPr>
-    </w:p>
-    <w:p>
-      <w:pPr>
-        <w:rPr>
-          <w:color w:val="FF0000"/>
-          <w:sz w:val="33"/>
-        </w:rPr>
-      </w:pPr>
-      <w:r>
-        <w:rPr>
-          <w:rFonts w:hint="eastAsia"/>
-          <w:color w:val="FF0000"/>
-          <w:sz w:val="33"/>
-        </w:rPr>
-        <w:t>&lt;sayHelloResponse&gt;</w:t>
-      </w:r>
-    </w:p>
-    <w:p>
-      <w:pPr>
-        <w:rPr>
-          <w:color w:val="FF0000"/>
-          <w:sz w:val="33"/>
-        </w:rPr>
-      </w:pPr>
-      <w:r>
-        <w:rPr>
-          <w:rFonts w:hint="eastAsia"/>
-          <w:color w:val="FF0000"/>
-          <w:sz w:val="33"/>
-        </w:rPr>
-        <w:t xml:space="preserve">   </w:t>
-      </w:r>
-      <w:r>
-        <w:rPr>
-          <w:color w:val="FF0000"/>
-          <w:sz w:val="33"/>
-        </w:rPr>
-        <w:t>&lt;return&gt;string&lt;/return&gt;</w:t>
-      </w:r>
-    </w:p>
-    <w:p>
-      <w:pPr>
-        <w:rPr>
-          <w:rFonts w:hint="eastAsia"/>
-          <w:color w:val="FF0000"/>
-          <w:sz w:val="33"/>
-        </w:rPr>
-      </w:pPr>
-      <w:r>
-        <w:rPr>
-          <w:rFonts w:hint="eastAsia"/>
-          <w:color w:val="FF0000"/>
-          <w:sz w:val="33"/>
-        </w:rPr>
-        <w:t>&lt;/sayHelloResponse&gt;</w:t>
-      </w:r>
-    </w:p>
-    <w:p>
-      <w:pPr>
-        <w:rPr>
-          <w:sz w:val="33"/>
-        </w:rPr>
-      </w:pPr>
-    </w:p>
-    <w:p>
-      <w:pPr>
-        <w:rPr>
-          <w:sz w:val="33"/>
-        </w:rPr>
-      </w:pPr>
-      <w:r>
-        <w:rPr>
-          <w:sz w:val="33"/>
-        </w:rPr>
-        <w:t>&lt;S:Envelope xmlns:S="http://schemas.xmlsoap.org/soap/envelope/"&gt;</w:t>
-      </w:r>
-    </w:p>
-    <w:p>
-      <w:pPr>
-        <w:rPr>
-          <w:sz w:val="33"/>
-        </w:rPr>
-      </w:pPr>
-      <w:r>
-        <w:rPr>
-          <w:sz w:val="33"/>
-        </w:rPr>
-        <w:t xml:space="preserve">   &lt;S:Body&gt;</w:t>
-      </w:r>
-    </w:p>
-    <w:p>
-      <w:pPr>
-        <w:rPr>
-          <w:sz w:val="33"/>
-        </w:rPr>
-      </w:pPr>
-      <w:r>
-        <w:rPr>
-          <w:sz w:val="33"/>
-        </w:rPr>
-        <w:t xml:space="preserve">      &lt;ns2:sayHelloResponse xmlns:ns2="http://webservice.mic.vip.gupao.com/"&gt;</w:t>
-      </w:r>
-    </w:p>
-    <w:p>
-      <w:pPr>
-        <w:rPr>
-          <w:sz w:val="33"/>
-        </w:rPr>
-      </w:pPr>
-      <w:r>
-        <w:rPr>
-          <w:sz w:val="33"/>
-        </w:rPr>
-        <w:t xml:space="preserve">         &lt;return&gt;Hello ,Mic,I'am 菲菲&lt;/return&gt;</w:t>
-      </w:r>
-    </w:p>
-    <w:p>
-      <w:pPr>
-        <w:rPr>
-          <w:sz w:val="33"/>
-        </w:rPr>
-      </w:pPr>
-      <w:r>
-        <w:rPr>
-          <w:sz w:val="33"/>
-        </w:rPr>
-        <w:t xml:space="preserve">      &lt;/ns2:sayHelloResponse&gt;</w:t>
-      </w:r>
-    </w:p>
-    <w:p>
-      <w:pPr>
-        <w:rPr>
-          <w:sz w:val="33"/>
-        </w:rPr>
-      </w:pPr>
-      <w:r>
-        <w:rPr>
-          <w:sz w:val="33"/>
-        </w:rPr>
-        <w:t xml:space="preserve">   &lt;/S:Body&gt;</w:t>
-      </w:r>
-    </w:p>
-    <w:p>
-      <w:pPr>
-        <w:rPr>
-          <w:rFonts w:hint="eastAsia"/>
-          <w:sz w:val="33"/>
-        </w:rPr>
-      </w:pPr>
-      <w:r>
-        <w:rPr>
-          <w:sz w:val="33"/>
-        </w:rPr>
-        <w:t>&lt;/S:Envelope&gt;</w:t>
-      </w:r>
-    </w:p>
-    <w:p>
-      <w:pPr>
-        <w:rPr>
-          <w:rFonts w:hint="eastAsia"/>
-          <w:sz w:val="33"/>
-        </w:rPr>
-      </w:pPr>
-    </w:p>
-    <w:p>
-      <w:pPr>
-        <w:pStyle w:val="2"/>
-        <w:rPr>
-          <w:rFonts w:hint="eastAsia"/>
-        </w:rPr>
-      </w:pPr>
-      <w:r>
-        <w:rPr>
-          <w:rFonts w:hint="eastAsia"/>
-        </w:rPr>
-        <w:t>Message</w:t>
+          <w:rFonts w:hint="eastAsia"/>
+          <w:sz w:val="33"/>
+        </w:rPr>
+      </w:pPr>
+      <w:r>
+        <w:rPr>
+          <w:rFonts w:hint="eastAsia"/>
+          <w:sz w:val="33"/>
+        </w:rPr>
+        <w:t>发布：</w:t>
       </w:r>
     </w:p>
     <w:p>
@@ -1331,10 +1037,10 @@
           <w:noProof/>
         </w:rPr>
         <w:drawing>
-          <wp:inline distT="0" distB="0" distL="0" distR="0" wp14:anchorId="2FC2F76A" wp14:editId="416C1C00">
-            <wp:extent cx="6647619" cy="1523810"/>
-            <wp:effectExtent l="0" t="0" r="1270" b="635"/>
-            <wp:docPr id="4" name="图片 4"/>
+          <wp:inline distT="0" distB="0" distL="0" distR="0" wp14:anchorId="42CD5E96" wp14:editId="36ADFC52">
+            <wp:extent cx="8353425" cy="1581150"/>
+            <wp:effectExtent l="0" t="0" r="9525" b="0"/>
+            <wp:docPr id="3" name="图片 3"/>
             <wp:cNvGraphicFramePr>
               <a:graphicFrameLocks xmlns:a="http://schemas.openxmlformats.org/drawingml/2006/main" noChangeAspect="1"/>
             </wp:cNvGraphicFramePr>
@@ -1354,7 +1060,7 @@
                   <pic:spPr>
                     <a:xfrm>
                       <a:off x="0" y="0"/>
-                      <a:ext cx="6647619" cy="1523810"/>
+                      <a:ext cx="8353425" cy="1581150"/>
                     </a:xfrm>
                     <a:prstGeom prst="rect">
                       <a:avLst/>
@@ -1373,36 +1079,77 @@
           <w:sz w:val="33"/>
         </w:rPr>
       </w:pPr>
-      <w:r>
-        <w:rPr>
-          <w:rFonts w:hint="eastAsia"/>
-          <w:sz w:val="33"/>
-        </w:rPr>
-        <w:t>定义了在通信中使用的消息的数据结构</w:t>
-      </w:r>
-    </w:p>
-    <w:p>
-      <w:pPr>
-        <w:rPr>
-          <w:sz w:val="33"/>
-        </w:rPr>
-      </w:pPr>
-    </w:p>
-    <w:p>
-      <w:pPr>
-        <w:pStyle w:val="2"/>
-        <w:rPr>
-          <w:rFonts w:hint="eastAsia"/>
-        </w:rPr>
-      </w:pPr>
-      <w:r>
-        <w:rPr>
-          <w:rFonts w:hint="eastAsia"/>
-        </w:rPr>
-        <w:t>Port</w:t>
-      </w:r>
-      <w:r>
-        <w:t>Type</w:t>
+    </w:p>
+    <w:p>
+      <w:pPr>
+        <w:rPr>
+          <w:sz w:val="33"/>
+        </w:rPr>
+      </w:pPr>
+      <w:r>
+        <w:rPr>
+          <w:rFonts w:hint="eastAsia"/>
+          <w:sz w:val="33"/>
+        </w:rPr>
+        <w:t>生成文件:</w:t>
+      </w:r>
+      <w:r>
+        <w:rPr>
+          <w:sz w:val="33"/>
+        </w:rPr>
+        <w:t xml:space="preserve"> </w:t>
+      </w:r>
+      <w:proofErr w:type="spellStart"/>
+      <w:r>
+        <w:rPr>
+          <w:sz w:val="33"/>
+        </w:rPr>
+        <w:t>wsimport</w:t>
+      </w:r>
+      <w:proofErr w:type="spellEnd"/>
+      <w:r>
+        <w:rPr>
+          <w:sz w:val="33"/>
+        </w:rPr>
+        <w:t xml:space="preserve"> </w:t>
+      </w:r>
+      <w:hyperlink r:id="rId10" w:history="1">
+        <w:r>
+          <w:rPr>
+            <w:rStyle w:val="a8"/>
+            <w:rFonts w:hint="eastAsia"/>
+            <w:sz w:val="33"/>
+          </w:rPr>
+          <w:t>http://localhost:8081/hello</w:t>
+        </w:r>
+      </w:hyperlink>
+      <w:r>
+        <w:rPr>
+          <w:sz w:val="33"/>
+        </w:rPr>
+        <w:t xml:space="preserve">   </w:t>
+      </w:r>
+      <w:proofErr w:type="spellStart"/>
+      <w:r>
+        <w:rPr>
+          <w:sz w:val="33"/>
+        </w:rPr>
+        <w:t>j</w:t>
+      </w:r>
+      <w:r>
+        <w:rPr>
+          <w:rFonts w:hint="eastAsia"/>
+          <w:sz w:val="33"/>
+        </w:rPr>
+        <w:t>dk</w:t>
+      </w:r>
+      <w:proofErr w:type="spellEnd"/>
+      <w:r>
+        <w:rPr>
+          <w:rFonts w:hint="eastAsia"/>
+          <w:sz w:val="33"/>
+        </w:rPr>
+        <w:t>自带工具</w:t>
       </w:r>
     </w:p>
     <w:p>
@@ -1416,130 +1163,10 @@
           <w:noProof/>
         </w:rPr>
         <w:drawing>
-          <wp:inline distT="0" distB="0" distL="0" distR="0" wp14:anchorId="2173D6B1" wp14:editId="41D390CC">
-            <wp:extent cx="13723809" cy="1514286"/>
-            <wp:effectExtent l="0" t="0" r="0" b="0"/>
-            <wp:docPr id="6" name="图片 6"/>
-            <wp:cNvGraphicFramePr>
-              <a:graphicFrameLocks xmlns:a="http://schemas.openxmlformats.org/drawingml/2006/main" noChangeAspect="1"/>
-            </wp:cNvGraphicFramePr>
-            <a:graphic xmlns:a="http://schemas.openxmlformats.org/drawingml/2006/main">
-              <a:graphicData uri="http://schemas.openxmlformats.org/drawingml/2006/picture">
-                <pic:pic xmlns:pic="http://schemas.openxmlformats.org/drawingml/2006/picture">
-                  <pic:nvPicPr>
-                    <pic:cNvPr id="1" name=""/>
-                    <pic:cNvPicPr/>
-                  </pic:nvPicPr>
-                  <pic:blipFill>
-                    <a:blip r:embed="rId10"/>
-                    <a:stretch>
-                      <a:fillRect/>
-                    </a:stretch>
-                  </pic:blipFill>
-                  <pic:spPr>
-                    <a:xfrm>
-                      <a:off x="0" y="0"/>
-                      <a:ext cx="13723809" cy="1514286"/>
-                    </a:xfrm>
-                    <a:prstGeom prst="rect">
-                      <a:avLst/>
-                    </a:prstGeom>
-                  </pic:spPr>
-                </pic:pic>
-              </a:graphicData>
-            </a:graphic>
-          </wp:inline>
-        </w:drawing>
-      </w:r>
-    </w:p>
-    <w:p>
-      <w:pPr>
-        <w:rPr>
-          <w:rFonts w:hint="eastAsia"/>
-          <w:sz w:val="33"/>
-        </w:rPr>
-      </w:pPr>
-      <w:r>
-        <w:rPr>
-          <w:rFonts w:hint="eastAsia"/>
-          <w:sz w:val="33"/>
-        </w:rPr>
-        <w:t>定义服务器端的SEI</w:t>
-      </w:r>
-    </w:p>
-    <w:p>
-      <w:pPr>
-        <w:rPr>
-          <w:sz w:val="33"/>
-        </w:rPr>
-      </w:pPr>
-      <w:r>
-        <w:rPr>
-          <w:rFonts w:hint="eastAsia"/>
-          <w:sz w:val="33"/>
-        </w:rPr>
-        <w:t>input</w:t>
-      </w:r>
-      <w:r>
-        <w:rPr>
-          <w:sz w:val="33"/>
-        </w:rPr>
-        <w:t>/</w:t>
-      </w:r>
-      <w:r>
-        <w:rPr>
-          <w:rFonts w:hint="eastAsia"/>
-          <w:sz w:val="33"/>
-        </w:rPr>
-        <w:t>outpu</w:t>
-      </w:r>
-      <w:r>
-        <w:rPr>
-          <w:rFonts w:hint="eastAsia"/>
-          <w:sz w:val="33"/>
-        </w:rPr>
-        <w:t>t</w:t>
-      </w:r>
-      <w:r>
-        <w:rPr>
-          <w:rFonts w:hint="eastAsia"/>
-          <w:sz w:val="33"/>
-        </w:rPr>
-        <w:t>表示输入/输出数据</w:t>
-      </w:r>
-    </w:p>
-    <w:p>
-      <w:pPr>
-        <w:pStyle w:val="2"/>
-      </w:pPr>
-      <w:r>
-        <w:rPr>
-          <w:rFonts w:hint="eastAsia"/>
-        </w:rPr>
-        <w:t>Bin</w:t>
-      </w:r>
-      <w:r>
-        <w:rPr>
-          <w:rFonts w:hint="eastAsia"/>
-        </w:rPr>
-        <w:t>ding标签</w:t>
-      </w:r>
-    </w:p>
-    <w:p>
-      <w:pPr>
-        <w:rPr>
-          <w:sz w:val="33"/>
-        </w:rPr>
-      </w:pPr>
-      <w:r>
-        <w:rPr>
-          <w:noProof/>
-        </w:rPr>
-        <w:drawing>
-          <wp:inline distT="0" distB="0" distL="0" distR="0" wp14:anchorId="2A69C512" wp14:editId="0C7495DF">
-            <wp:extent cx="9409524" cy="2961905"/>
-            <wp:effectExtent l="0" t="0" r="1270" b="0"/>
-            <wp:docPr id="7" name="图片 7"/>
+          <wp:inline distT="0" distB="0" distL="0" distR="0" wp14:anchorId="5E3C4C76" wp14:editId="7F236AFE">
+            <wp:extent cx="3133725" cy="1685925"/>
+            <wp:effectExtent l="0" t="0" r="9525" b="9525"/>
+            <wp:docPr id="12" name="图片 12"/>
             <wp:cNvGraphicFramePr>
               <a:graphicFrameLocks xmlns:a="http://schemas.openxmlformats.org/drawingml/2006/main" noChangeAspect="1"/>
             </wp:cNvGraphicFramePr>
@@ -1559,7 +1186,7 @@
                   <pic:spPr>
                     <a:xfrm>
                       <a:off x="0" y="0"/>
-                      <a:ext cx="9409524" cy="2961905"/>
+                      <a:ext cx="3133725" cy="1685925"/>
                     </a:xfrm>
                     <a:prstGeom prst="rect">
                       <a:avLst/>
@@ -1574,129 +1201,29 @@
     </w:p>
     <w:p>
       <w:pPr>
-        <w:pStyle w:val="a7"/>
-        <w:numPr>
-          <w:ilvl w:val="0"/>
-          <w:numId w:val="5"/>
-        </w:numPr>
-        <w:ind w:firstLineChars="0"/>
-        <w:rPr>
-          <w:sz w:val="33"/>
-        </w:rPr>
-      </w:pPr>
-      <w:r>
-        <w:rPr>
-          <w:rFonts w:hint="eastAsia"/>
-          <w:sz w:val="33"/>
-        </w:rPr>
-        <w:t>type属性： 引用port</w:t>
-      </w:r>
-      <w:r>
-        <w:rPr>
-          <w:sz w:val="33"/>
-        </w:rPr>
-        <w:t>type</w:t>
-      </w:r>
-    </w:p>
-    <w:p>
-      <w:pPr>
-        <w:ind w:firstLine="360"/>
-        <w:rPr>
-          <w:sz w:val="33"/>
-        </w:rPr>
-      </w:pPr>
-      <w:r>
-        <w:rPr>
-          <w:sz w:val="33"/>
-        </w:rPr>
-        <w:t xml:space="preserve">&lt;soap:binding style=”document”&gt; </w:t>
-      </w:r>
-    </w:p>
-    <w:p>
-      <w:pPr>
-        <w:pStyle w:val="a7"/>
-        <w:numPr>
-          <w:ilvl w:val="0"/>
-          <w:numId w:val="5"/>
-        </w:numPr>
-        <w:ind w:firstLineChars="0"/>
-        <w:rPr>
-          <w:sz w:val="33"/>
-        </w:rPr>
-      </w:pPr>
-      <w:r>
-        <w:rPr>
-          <w:sz w:val="33"/>
-        </w:rPr>
-        <w:t>operation</w:t>
-      </w:r>
-      <w:r>
-        <w:rPr>
-          <w:sz w:val="33"/>
-        </w:rPr>
-        <w:t xml:space="preserve"> : </w:t>
-      </w:r>
-      <w:r>
-        <w:rPr>
-          <w:rFonts w:hint="eastAsia"/>
-          <w:sz w:val="33"/>
-        </w:rPr>
-        <w:t>指定实现方法</w:t>
-      </w:r>
-    </w:p>
-    <w:p>
-      <w:pPr>
-        <w:pStyle w:val="a7"/>
-        <w:numPr>
-          <w:ilvl w:val="0"/>
-          <w:numId w:val="5"/>
-        </w:numPr>
-        <w:ind w:firstLineChars="0"/>
-        <w:rPr>
-          <w:rFonts w:hint="eastAsia"/>
-          <w:sz w:val="33"/>
-        </w:rPr>
-      </w:pPr>
-      <w:r>
-        <w:rPr>
-          <w:rFonts w:hint="eastAsia"/>
-          <w:sz w:val="33"/>
-        </w:rPr>
-        <w:t>input</w:t>
-      </w:r>
-      <w:r>
-        <w:rPr>
-          <w:sz w:val="33"/>
-        </w:rPr>
-        <w:t xml:space="preserve">/output </w:t>
-      </w:r>
-      <w:r>
-        <w:rPr>
-          <w:rFonts w:hint="eastAsia"/>
-          <w:sz w:val="33"/>
-        </w:rPr>
-        <w:t>表示输入和输出的数据类型</w:t>
-      </w:r>
-    </w:p>
-    <w:p>
-      <w:pPr>
-        <w:rPr>
-          <w:sz w:val="33"/>
-        </w:rPr>
-      </w:pPr>
-    </w:p>
-    <w:p>
-      <w:pPr>
-        <w:pStyle w:val="2"/>
-        <w:rPr>
-          <w:rFonts w:hint="eastAsia"/>
-        </w:rPr>
-      </w:pPr>
-      <w:r>
-        <w:rPr>
-          <w:rFonts w:hint="eastAsia"/>
-        </w:rPr>
-        <w:t>Service标签</w:t>
+        <w:rPr>
+          <w:rFonts w:hint="eastAsia"/>
+          <w:sz w:val="33"/>
+        </w:rPr>
+      </w:pPr>
+    </w:p>
+    <w:p>
+      <w:pPr>
+        <w:rPr>
+          <w:rFonts w:hint="eastAsia"/>
+          <w:sz w:val="33"/>
+        </w:rPr>
+      </w:pPr>
+    </w:p>
+    <w:p>
+      <w:pPr>
+        <w:pStyle w:val="1"/>
+      </w:pPr>
+      <w:r>
+        <w:rPr>
+          <w:rFonts w:hint="eastAsia"/>
+        </w:rPr>
+        <w:t>分析WSDL文档</w:t>
       </w:r>
     </w:p>
     <w:p>
@@ -1710,10 +1237,10 @@
           <w:noProof/>
         </w:rPr>
         <w:drawing>
-          <wp:inline distT="0" distB="0" distL="0" distR="0" wp14:anchorId="04FC4B30" wp14:editId="06FCC217">
-            <wp:extent cx="8123809" cy="1285714"/>
-            <wp:effectExtent l="0" t="0" r="0" b="0"/>
-            <wp:docPr id="8" name="图片 8"/>
+          <wp:inline distT="0" distB="0" distL="0" distR="0" wp14:anchorId="239087AE" wp14:editId="62840543">
+            <wp:extent cx="5609524" cy="1276190"/>
+            <wp:effectExtent l="0" t="0" r="0" b="635"/>
+            <wp:docPr id="1" name="图片 1"/>
             <wp:cNvGraphicFramePr>
               <a:graphicFrameLocks xmlns:a="http://schemas.openxmlformats.org/drawingml/2006/main" noChangeAspect="1"/>
             </wp:cNvGraphicFramePr>
@@ -1733,7 +1260,7 @@
                   <pic:spPr>
                     <a:xfrm>
                       <a:off x="0" y="0"/>
-                      <a:ext cx="8123809" cy="1285714"/>
+                      <a:ext cx="5609524" cy="1276190"/>
                     </a:xfrm>
                     <a:prstGeom prst="rect">
                       <a:avLst/>
@@ -1752,48 +1279,71 @@
           <w:sz w:val="33"/>
         </w:rPr>
       </w:pPr>
-      <w:r>
-        <w:rPr>
-          <w:rFonts w:hint="eastAsia"/>
-          <w:sz w:val="33"/>
-        </w:rPr>
-        <w:t>service： 服务器端的一个webservice的容器</w:t>
-      </w:r>
-    </w:p>
-    <w:p>
-      <w:pPr>
-        <w:rPr>
-          <w:sz w:val="33"/>
-        </w:rPr>
-      </w:pPr>
-      <w:r>
-        <w:rPr>
-          <w:rFonts w:hint="eastAsia"/>
-          <w:sz w:val="33"/>
-        </w:rPr>
-        <w:t>name属性： 指定客户端的容器类</w:t>
-      </w:r>
-    </w:p>
-    <w:p>
-      <w:pPr>
-        <w:rPr>
-          <w:sz w:val="33"/>
-        </w:rPr>
-      </w:pPr>
-    </w:p>
-    <w:p>
-      <w:pPr>
-        <w:rPr>
-          <w:rFonts w:hint="eastAsia"/>
-          <w:sz w:val="33"/>
-        </w:rPr>
-      </w:pPr>
-      <w:r>
-        <w:rPr>
-          <w:rFonts w:hint="eastAsia"/>
-          <w:sz w:val="33"/>
-        </w:rPr>
-        <w:t>address： 当前webservice的请求地址</w:t>
+    </w:p>
+    <w:p>
+      <w:pPr>
+        <w:pStyle w:val="2"/>
+      </w:pPr>
+      <w:r>
+        <w:rPr>
+          <w:rFonts w:hint="eastAsia"/>
+        </w:rPr>
+        <w:t>Types标签</w:t>
+      </w:r>
+    </w:p>
+    <w:p>
+      <w:pPr>
+        <w:rPr>
+          <w:sz w:val="33"/>
+        </w:rPr>
+      </w:pPr>
+      <w:r>
+        <w:rPr>
+          <w:rFonts w:hint="eastAsia"/>
+          <w:sz w:val="33"/>
+        </w:rPr>
+        <w:t>定义</w:t>
+      </w:r>
+      <w:proofErr w:type="gramStart"/>
+      <w:r>
+        <w:rPr>
+          <w:rFonts w:hint="eastAsia"/>
+          <w:sz w:val="33"/>
+        </w:rPr>
+        <w:t>整</w:t>
+      </w:r>
+      <w:r>
+        <w:rPr>
+          <w:rFonts w:hint="eastAsia"/>
+          <w:sz w:val="33"/>
+        </w:rPr>
+        <w:t>服务</w:t>
+      </w:r>
+      <w:proofErr w:type="gramEnd"/>
+      <w:r>
+        <w:rPr>
+          <w:rFonts w:hint="eastAsia"/>
+          <w:sz w:val="33"/>
+        </w:rPr>
+        <w:t>端的数据</w:t>
+      </w:r>
+      <w:r>
+        <w:rPr>
+          <w:rFonts w:hint="eastAsia"/>
+          <w:sz w:val="33"/>
+        </w:rPr>
+        <w:t>报文</w:t>
+      </w:r>
+    </w:p>
+    <w:p>
+      <w:pPr>
+        <w:pStyle w:val="3"/>
+      </w:pPr>
+      <w:r>
+        <w:rPr>
+          <w:rFonts w:hint="eastAsia"/>
+        </w:rPr>
+        <w:t>Schema标签</w:t>
       </w:r>
     </w:p>
     <w:p>
@@ -1807,10 +1357,10 @@
           <w:noProof/>
         </w:rPr>
         <w:drawing>
-          <wp:inline distT="0" distB="0" distL="0" distR="0" wp14:anchorId="7865492F" wp14:editId="4A65A751">
-            <wp:extent cx="7390476" cy="6666667"/>
-            <wp:effectExtent l="0" t="0" r="1270" b="1270"/>
-            <wp:docPr id="9" name="图片 9"/>
+          <wp:inline distT="0" distB="0" distL="0" distR="0" wp14:anchorId="40912DC2" wp14:editId="48203AE6">
+            <wp:extent cx="12952381" cy="3971429"/>
+            <wp:effectExtent l="0" t="0" r="1905" b="0"/>
+            <wp:docPr id="2" name="图片 2"/>
             <wp:cNvGraphicFramePr>
               <a:graphicFrameLocks xmlns:a="http://schemas.openxmlformats.org/drawingml/2006/main" noChangeAspect="1"/>
             </wp:cNvGraphicFramePr>
@@ -1830,7 +1380,7 @@
                   <pic:spPr>
                     <a:xfrm>
                       <a:off x="0" y="0"/>
-                      <a:ext cx="7390476" cy="6666667"/>
+                      <a:ext cx="12952381" cy="3971429"/>
                     </a:xfrm>
                     <a:prstGeom prst="rect">
                       <a:avLst/>
@@ -1846,28 +1396,731 @@
     <w:p>
       <w:pPr>
         <w:rPr>
-          <w:sz w:val="33"/>
-        </w:rPr>
-      </w:pPr>
-    </w:p>
-    <w:p>
-      <w:pPr>
-        <w:rPr>
-          <w:sz w:val="33"/>
-        </w:rPr>
-      </w:pPr>
-    </w:p>
-    <w:p>
-      <w:pPr>
-        <w:rPr>
-          <w:sz w:val="33"/>
-        </w:rPr>
-      </w:pPr>
-    </w:p>
-    <w:p>
-      <w:pPr>
-        <w:rPr>
-          <w:rFonts w:hint="eastAsia"/>
+          <w:color w:val="FF0000"/>
+          <w:sz w:val="33"/>
+        </w:rPr>
+      </w:pPr>
+      <w:r>
+        <w:rPr>
+          <w:rFonts w:hint="eastAsia"/>
+          <w:color w:val="FF0000"/>
+          <w:sz w:val="33"/>
+        </w:rPr>
+        <w:t>&lt;</w:t>
+      </w:r>
+      <w:proofErr w:type="spellStart"/>
+      <w:r>
+        <w:rPr>
+          <w:rFonts w:hint="eastAsia"/>
+          <w:color w:val="FF0000"/>
+          <w:sz w:val="33"/>
+        </w:rPr>
+        <w:t>sayHello</w:t>
+      </w:r>
+      <w:proofErr w:type="spellEnd"/>
+      <w:r>
+        <w:rPr>
+          <w:rFonts w:hint="eastAsia"/>
+          <w:color w:val="FF0000"/>
+          <w:sz w:val="33"/>
+        </w:rPr>
+        <w:t>&gt;</w:t>
+      </w:r>
+    </w:p>
+    <w:p>
+      <w:pPr>
+        <w:rPr>
+          <w:color w:val="FF0000"/>
+          <w:sz w:val="33"/>
+        </w:rPr>
+      </w:pPr>
+      <w:r>
+        <w:rPr>
+          <w:rFonts w:hint="eastAsia"/>
+          <w:color w:val="FF0000"/>
+          <w:sz w:val="33"/>
+        </w:rPr>
+        <w:t xml:space="preserve">   &lt;arg0&gt;</w:t>
+      </w:r>
+      <w:r>
+        <w:rPr>
+          <w:color w:val="FF0000"/>
+          <w:sz w:val="33"/>
+        </w:rPr>
+        <w:t>String</w:t>
+      </w:r>
+      <w:r>
+        <w:rPr>
+          <w:rFonts w:hint="eastAsia"/>
+          <w:color w:val="FF0000"/>
+          <w:sz w:val="33"/>
+        </w:rPr>
+        <w:t>&lt;/arg0&gt;</w:t>
+      </w:r>
+    </w:p>
+    <w:p>
+      <w:pPr>
+        <w:rPr>
+          <w:color w:val="FF0000"/>
+          <w:sz w:val="33"/>
+        </w:rPr>
+      </w:pPr>
+      <w:r>
+        <w:rPr>
+          <w:rFonts w:hint="eastAsia"/>
+          <w:color w:val="FF0000"/>
+          <w:sz w:val="33"/>
+        </w:rPr>
+        <w:t>&lt;/</w:t>
+      </w:r>
+      <w:proofErr w:type="spellStart"/>
+      <w:r>
+        <w:rPr>
+          <w:rFonts w:hint="eastAsia"/>
+          <w:color w:val="FF0000"/>
+          <w:sz w:val="33"/>
+        </w:rPr>
+        <w:t>sayHello</w:t>
+      </w:r>
+      <w:proofErr w:type="spellEnd"/>
+      <w:r>
+        <w:rPr>
+          <w:rFonts w:hint="eastAsia"/>
+          <w:color w:val="FF0000"/>
+          <w:sz w:val="33"/>
+        </w:rPr>
+        <w:t>&gt;</w:t>
+      </w:r>
+    </w:p>
+    <w:p>
+      <w:pPr>
+        <w:rPr>
+          <w:sz w:val="33"/>
+        </w:rPr>
+      </w:pPr>
+    </w:p>
+    <w:p>
+      <w:pPr>
+        <w:rPr>
+          <w:sz w:val="33"/>
+        </w:rPr>
+      </w:pPr>
+      <w:r>
+        <w:rPr>
+          <w:sz w:val="33"/>
+        </w:rPr>
+        <w:t>&lt;</w:t>
+      </w:r>
+      <w:proofErr w:type="spellStart"/>
+      <w:proofErr w:type="gramStart"/>
+      <w:r>
+        <w:rPr>
+          <w:sz w:val="33"/>
+        </w:rPr>
+        <w:t>soapenv:Envelope</w:t>
+      </w:r>
+      <w:proofErr w:type="spellEnd"/>
+      <w:proofErr w:type="gramEnd"/>
+      <w:r>
+        <w:rPr>
+          <w:sz w:val="33"/>
+        </w:rPr>
+        <w:t xml:space="preserve"> </w:t>
+      </w:r>
+      <w:proofErr w:type="spellStart"/>
+      <w:r>
+        <w:rPr>
+          <w:sz w:val="33"/>
+        </w:rPr>
+        <w:t>xmlns:soapenv</w:t>
+      </w:r>
+      <w:proofErr w:type="spellEnd"/>
+      <w:r>
+        <w:rPr>
+          <w:sz w:val="33"/>
+        </w:rPr>
+        <w:t xml:space="preserve">="http://schemas.xmlsoap.org/soap/envelope/" </w:t>
+      </w:r>
+      <w:proofErr w:type="spellStart"/>
+      <w:r>
+        <w:rPr>
+          <w:sz w:val="33"/>
+        </w:rPr>
+        <w:t>xmlns:web</w:t>
+      </w:r>
+      <w:proofErr w:type="spellEnd"/>
+      <w:r>
+        <w:rPr>
+          <w:sz w:val="33"/>
+        </w:rPr>
+        <w:t>="http://webservice.mic.vip.gupao.com/"&gt;</w:t>
+      </w:r>
+    </w:p>
+    <w:p>
+      <w:pPr>
+        <w:rPr>
+          <w:sz w:val="33"/>
+        </w:rPr>
+      </w:pPr>
+      <w:r>
+        <w:rPr>
+          <w:sz w:val="33"/>
+        </w:rPr>
+        <w:t xml:space="preserve">   &lt;</w:t>
+      </w:r>
+      <w:proofErr w:type="spellStart"/>
+      <w:proofErr w:type="gramStart"/>
+      <w:r>
+        <w:rPr>
+          <w:sz w:val="33"/>
+        </w:rPr>
+        <w:t>soapenv:Header</w:t>
+      </w:r>
+      <w:proofErr w:type="spellEnd"/>
+      <w:proofErr w:type="gramEnd"/>
+      <w:r>
+        <w:rPr>
+          <w:sz w:val="33"/>
+        </w:rPr>
+        <w:t>/&gt;</w:t>
+      </w:r>
+    </w:p>
+    <w:p>
+      <w:pPr>
+        <w:rPr>
+          <w:sz w:val="33"/>
+        </w:rPr>
+      </w:pPr>
+      <w:r>
+        <w:rPr>
+          <w:sz w:val="33"/>
+        </w:rPr>
+        <w:t xml:space="preserve">   &lt;</w:t>
+      </w:r>
+      <w:proofErr w:type="spellStart"/>
+      <w:proofErr w:type="gramStart"/>
+      <w:r>
+        <w:rPr>
+          <w:sz w:val="33"/>
+        </w:rPr>
+        <w:t>soapenv:Body</w:t>
+      </w:r>
+      <w:proofErr w:type="spellEnd"/>
+      <w:proofErr w:type="gramEnd"/>
+      <w:r>
+        <w:rPr>
+          <w:sz w:val="33"/>
+        </w:rPr>
+        <w:t>&gt;</w:t>
+      </w:r>
+    </w:p>
+    <w:p>
+      <w:pPr>
+        <w:rPr>
+          <w:sz w:val="33"/>
+        </w:rPr>
+      </w:pPr>
+      <w:r>
+        <w:rPr>
+          <w:sz w:val="33"/>
+        </w:rPr>
+        <w:t xml:space="preserve">      &lt;</w:t>
+      </w:r>
+      <w:proofErr w:type="spellStart"/>
+      <w:proofErr w:type="gramStart"/>
+      <w:r>
+        <w:rPr>
+          <w:sz w:val="33"/>
+        </w:rPr>
+        <w:t>web:sayHello</w:t>
+      </w:r>
+      <w:proofErr w:type="spellEnd"/>
+      <w:proofErr w:type="gramEnd"/>
+      <w:r>
+        <w:rPr>
+          <w:sz w:val="33"/>
+        </w:rPr>
+        <w:t>&gt;</w:t>
+      </w:r>
+    </w:p>
+    <w:p>
+      <w:pPr>
+        <w:rPr>
+          <w:sz w:val="33"/>
+        </w:rPr>
+      </w:pPr>
+      <w:r>
+        <w:rPr>
+          <w:sz w:val="33"/>
+        </w:rPr>
+        <w:t xml:space="preserve">         </w:t>
+      </w:r>
+      <w:proofErr w:type="gramStart"/>
+      <w:r>
+        <w:rPr>
+          <w:sz w:val="33"/>
+        </w:rPr>
+        <w:t>&lt;!--</w:t>
+      </w:r>
+      <w:proofErr w:type="gramEnd"/>
+      <w:r>
+        <w:rPr>
+          <w:sz w:val="33"/>
+        </w:rPr>
+        <w:t>Optional:--&gt;</w:t>
+      </w:r>
+    </w:p>
+    <w:p>
+      <w:pPr>
+        <w:rPr>
+          <w:sz w:val="33"/>
+        </w:rPr>
+      </w:pPr>
+      <w:r>
+        <w:rPr>
+          <w:sz w:val="33"/>
+        </w:rPr>
+        <w:t xml:space="preserve">         &lt;arg0</w:t>
+      </w:r>
+      <w:proofErr w:type="gramStart"/>
+      <w:r>
+        <w:rPr>
+          <w:sz w:val="33"/>
+        </w:rPr>
+        <w:t>&gt;?&lt;</w:t>
+      </w:r>
+      <w:proofErr w:type="gramEnd"/>
+      <w:r>
+        <w:rPr>
+          <w:sz w:val="33"/>
+        </w:rPr>
+        <w:t>/arg0&gt;</w:t>
+      </w:r>
+    </w:p>
+    <w:p>
+      <w:pPr>
+        <w:rPr>
+          <w:sz w:val="33"/>
+        </w:rPr>
+      </w:pPr>
+      <w:r>
+        <w:rPr>
+          <w:sz w:val="33"/>
+        </w:rPr>
+        <w:t xml:space="preserve">      &lt;/</w:t>
+      </w:r>
+      <w:proofErr w:type="spellStart"/>
+      <w:proofErr w:type="gramStart"/>
+      <w:r>
+        <w:rPr>
+          <w:sz w:val="33"/>
+        </w:rPr>
+        <w:t>web:sayHello</w:t>
+      </w:r>
+      <w:proofErr w:type="spellEnd"/>
+      <w:proofErr w:type="gramEnd"/>
+      <w:r>
+        <w:rPr>
+          <w:sz w:val="33"/>
+        </w:rPr>
+        <w:t>&gt;</w:t>
+      </w:r>
+    </w:p>
+    <w:p>
+      <w:pPr>
+        <w:rPr>
+          <w:sz w:val="33"/>
+        </w:rPr>
+      </w:pPr>
+      <w:r>
+        <w:rPr>
+          <w:sz w:val="33"/>
+        </w:rPr>
+        <w:t xml:space="preserve">   &lt;/</w:t>
+      </w:r>
+      <w:proofErr w:type="spellStart"/>
+      <w:proofErr w:type="gramStart"/>
+      <w:r>
+        <w:rPr>
+          <w:sz w:val="33"/>
+        </w:rPr>
+        <w:t>soapenv:Body</w:t>
+      </w:r>
+      <w:proofErr w:type="spellEnd"/>
+      <w:proofErr w:type="gramEnd"/>
+      <w:r>
+        <w:rPr>
+          <w:sz w:val="33"/>
+        </w:rPr>
+        <w:t>&gt;</w:t>
+      </w:r>
+    </w:p>
+    <w:p>
+      <w:pPr>
+        <w:rPr>
+          <w:sz w:val="33"/>
+        </w:rPr>
+      </w:pPr>
+      <w:r>
+        <w:rPr>
+          <w:sz w:val="33"/>
+        </w:rPr>
+        <w:t>&lt;/</w:t>
+      </w:r>
+      <w:proofErr w:type="spellStart"/>
+      <w:proofErr w:type="gramStart"/>
+      <w:r>
+        <w:rPr>
+          <w:sz w:val="33"/>
+        </w:rPr>
+        <w:t>soapenv:Envelope</w:t>
+      </w:r>
+      <w:proofErr w:type="spellEnd"/>
+      <w:proofErr w:type="gramEnd"/>
+      <w:r>
+        <w:rPr>
+          <w:sz w:val="33"/>
+        </w:rPr>
+        <w:t>&gt;</w:t>
+      </w:r>
+    </w:p>
+    <w:p>
+      <w:pPr>
+        <w:rPr>
+          <w:sz w:val="33"/>
+        </w:rPr>
+      </w:pPr>
+    </w:p>
+    <w:p>
+      <w:pPr>
+        <w:rPr>
+          <w:color w:val="FF0000"/>
+          <w:sz w:val="33"/>
+        </w:rPr>
+      </w:pPr>
+      <w:r>
+        <w:rPr>
+          <w:rFonts w:hint="eastAsia"/>
+          <w:color w:val="FF0000"/>
+          <w:sz w:val="33"/>
+        </w:rPr>
+        <w:t>&lt;</w:t>
+      </w:r>
+      <w:proofErr w:type="spellStart"/>
+      <w:r>
+        <w:rPr>
+          <w:rFonts w:hint="eastAsia"/>
+          <w:color w:val="FF0000"/>
+          <w:sz w:val="33"/>
+        </w:rPr>
+        <w:t>sayHelloResponse</w:t>
+      </w:r>
+      <w:proofErr w:type="spellEnd"/>
+      <w:r>
+        <w:rPr>
+          <w:rFonts w:hint="eastAsia"/>
+          <w:color w:val="FF0000"/>
+          <w:sz w:val="33"/>
+        </w:rPr>
+        <w:t>&gt;</w:t>
+      </w:r>
+    </w:p>
+    <w:p>
+      <w:pPr>
+        <w:rPr>
+          <w:color w:val="FF0000"/>
+          <w:sz w:val="33"/>
+        </w:rPr>
+      </w:pPr>
+      <w:r>
+        <w:rPr>
+          <w:rFonts w:hint="eastAsia"/>
+          <w:color w:val="FF0000"/>
+          <w:sz w:val="33"/>
+        </w:rPr>
+        <w:t xml:space="preserve">   </w:t>
+      </w:r>
+      <w:r>
+        <w:rPr>
+          <w:color w:val="FF0000"/>
+          <w:sz w:val="33"/>
+        </w:rPr>
+        <w:t>&lt;return&gt;string&lt;/return&gt;</w:t>
+      </w:r>
+    </w:p>
+    <w:p>
+      <w:pPr>
+        <w:rPr>
+          <w:color w:val="FF0000"/>
+          <w:sz w:val="33"/>
+        </w:rPr>
+      </w:pPr>
+      <w:r>
+        <w:rPr>
+          <w:rFonts w:hint="eastAsia"/>
+          <w:color w:val="FF0000"/>
+          <w:sz w:val="33"/>
+        </w:rPr>
+        <w:t>&lt;/</w:t>
+      </w:r>
+      <w:proofErr w:type="spellStart"/>
+      <w:r>
+        <w:rPr>
+          <w:rFonts w:hint="eastAsia"/>
+          <w:color w:val="FF0000"/>
+          <w:sz w:val="33"/>
+        </w:rPr>
+        <w:t>sayHelloResponse</w:t>
+      </w:r>
+      <w:proofErr w:type="spellEnd"/>
+      <w:r>
+        <w:rPr>
+          <w:rFonts w:hint="eastAsia"/>
+          <w:color w:val="FF0000"/>
+          <w:sz w:val="33"/>
+        </w:rPr>
+        <w:t>&gt;</w:t>
+      </w:r>
+    </w:p>
+    <w:p>
+      <w:pPr>
+        <w:rPr>
+          <w:sz w:val="33"/>
+        </w:rPr>
+      </w:pPr>
+    </w:p>
+    <w:p>
+      <w:pPr>
+        <w:rPr>
+          <w:sz w:val="33"/>
+        </w:rPr>
+      </w:pPr>
+      <w:r>
+        <w:rPr>
+          <w:sz w:val="33"/>
+        </w:rPr>
+        <w:t>&lt;</w:t>
+      </w:r>
+      <w:proofErr w:type="spellStart"/>
+      <w:proofErr w:type="gramStart"/>
+      <w:r>
+        <w:rPr>
+          <w:sz w:val="33"/>
+        </w:rPr>
+        <w:t>S:Envelope</w:t>
+      </w:r>
+      <w:proofErr w:type="spellEnd"/>
+      <w:proofErr w:type="gramEnd"/>
+      <w:r>
+        <w:rPr>
+          <w:sz w:val="33"/>
+        </w:rPr>
+        <w:t xml:space="preserve"> </w:t>
+      </w:r>
+      <w:proofErr w:type="spellStart"/>
+      <w:r>
+        <w:rPr>
+          <w:sz w:val="33"/>
+        </w:rPr>
+        <w:t>xmlns:S</w:t>
+      </w:r>
+      <w:proofErr w:type="spellEnd"/>
+      <w:r>
+        <w:rPr>
+          <w:sz w:val="33"/>
+        </w:rPr>
+        <w:t>="http://schemas.xmlsoap.org/soap/envelope/"&gt;</w:t>
+      </w:r>
+    </w:p>
+    <w:p>
+      <w:pPr>
+        <w:rPr>
+          <w:sz w:val="33"/>
+        </w:rPr>
+      </w:pPr>
+      <w:r>
+        <w:rPr>
+          <w:sz w:val="33"/>
+        </w:rPr>
+        <w:t xml:space="preserve">   &lt;</w:t>
+      </w:r>
+      <w:proofErr w:type="spellStart"/>
+      <w:proofErr w:type="gramStart"/>
+      <w:r>
+        <w:rPr>
+          <w:sz w:val="33"/>
+        </w:rPr>
+        <w:t>S:Body</w:t>
+      </w:r>
+      <w:proofErr w:type="spellEnd"/>
+      <w:proofErr w:type="gramEnd"/>
+      <w:r>
+        <w:rPr>
+          <w:sz w:val="33"/>
+        </w:rPr>
+        <w:t>&gt;</w:t>
+      </w:r>
+    </w:p>
+    <w:p>
+      <w:pPr>
+        <w:rPr>
+          <w:sz w:val="33"/>
+        </w:rPr>
+      </w:pPr>
+      <w:r>
+        <w:rPr>
+          <w:sz w:val="33"/>
+        </w:rPr>
+        <w:t xml:space="preserve">      &lt;ns</w:t>
+      </w:r>
+      <w:proofErr w:type="gramStart"/>
+      <w:r>
+        <w:rPr>
+          <w:sz w:val="33"/>
+        </w:rPr>
+        <w:t>2:sayHelloResponse</w:t>
+      </w:r>
+      <w:proofErr w:type="gramEnd"/>
+      <w:r>
+        <w:rPr>
+          <w:sz w:val="33"/>
+        </w:rPr>
+        <w:t xml:space="preserve"> xmlns:ns2="http://webservice.mic.vip.gupao.com/"&gt;</w:t>
+      </w:r>
+    </w:p>
+    <w:p>
+      <w:pPr>
+        <w:rPr>
+          <w:sz w:val="33"/>
+        </w:rPr>
+      </w:pPr>
+      <w:r>
+        <w:rPr>
+          <w:sz w:val="33"/>
+        </w:rPr>
+        <w:t xml:space="preserve">         &lt;return&gt;Hello ,</w:t>
+      </w:r>
+      <w:proofErr w:type="spellStart"/>
+      <w:r>
+        <w:rPr>
+          <w:sz w:val="33"/>
+        </w:rPr>
+        <w:t>Mic,I'am</w:t>
+      </w:r>
+      <w:proofErr w:type="spellEnd"/>
+      <w:r>
+        <w:rPr>
+          <w:sz w:val="33"/>
+        </w:rPr>
+        <w:t xml:space="preserve"> 菲菲&lt;/return&gt;</w:t>
+      </w:r>
+    </w:p>
+    <w:p>
+      <w:pPr>
+        <w:rPr>
+          <w:sz w:val="33"/>
+        </w:rPr>
+      </w:pPr>
+      <w:r>
+        <w:rPr>
+          <w:sz w:val="33"/>
+        </w:rPr>
+        <w:t xml:space="preserve">      &lt;/ns</w:t>
+      </w:r>
+      <w:proofErr w:type="gramStart"/>
+      <w:r>
+        <w:rPr>
+          <w:sz w:val="33"/>
+        </w:rPr>
+        <w:t>2:sayHelloResponse</w:t>
+      </w:r>
+      <w:proofErr w:type="gramEnd"/>
+      <w:r>
+        <w:rPr>
+          <w:sz w:val="33"/>
+        </w:rPr>
+        <w:t>&gt;</w:t>
+      </w:r>
+    </w:p>
+    <w:p>
+      <w:pPr>
+        <w:rPr>
+          <w:sz w:val="33"/>
+        </w:rPr>
+      </w:pPr>
+      <w:r>
+        <w:rPr>
+          <w:sz w:val="33"/>
+        </w:rPr>
+        <w:t xml:space="preserve">   &lt;/</w:t>
+      </w:r>
+      <w:proofErr w:type="spellStart"/>
+      <w:proofErr w:type="gramStart"/>
+      <w:r>
+        <w:rPr>
+          <w:sz w:val="33"/>
+        </w:rPr>
+        <w:t>S:Body</w:t>
+      </w:r>
+      <w:proofErr w:type="spellEnd"/>
+      <w:proofErr w:type="gramEnd"/>
+      <w:r>
+        <w:rPr>
+          <w:sz w:val="33"/>
+        </w:rPr>
+        <w:t>&gt;</w:t>
+      </w:r>
+    </w:p>
+    <w:p>
+      <w:pPr>
+        <w:rPr>
+          <w:sz w:val="33"/>
+        </w:rPr>
+      </w:pPr>
+      <w:r>
+        <w:rPr>
+          <w:sz w:val="33"/>
+        </w:rPr>
+        <w:t>&lt;/</w:t>
+      </w:r>
+      <w:proofErr w:type="spellStart"/>
+      <w:proofErr w:type="gramStart"/>
+      <w:r>
+        <w:rPr>
+          <w:sz w:val="33"/>
+        </w:rPr>
+        <w:t>S:Envelope</w:t>
+      </w:r>
+      <w:proofErr w:type="spellEnd"/>
+      <w:proofErr w:type="gramEnd"/>
+      <w:r>
+        <w:rPr>
+          <w:sz w:val="33"/>
+        </w:rPr>
+        <w:t>&gt;</w:t>
+      </w:r>
+    </w:p>
+    <w:p>
+      <w:pPr>
+        <w:rPr>
+          <w:sz w:val="33"/>
+        </w:rPr>
+      </w:pPr>
+    </w:p>
+    <w:p>
+      <w:pPr>
+        <w:pStyle w:val="2"/>
+      </w:pPr>
+      <w:r>
+        <w:rPr>
+          <w:rFonts w:hint="eastAsia"/>
+        </w:rPr>
+        <w:t>Message</w:t>
+      </w:r>
+    </w:p>
+    <w:p>
+      <w:pPr>
+        <w:rPr>
           <w:sz w:val="33"/>
         </w:rPr>
       </w:pPr>
@@ -1876,10 +2129,10 @@
           <w:noProof/>
         </w:rPr>
         <w:drawing>
-          <wp:inline distT="0" distB="0" distL="0" distR="0" wp14:anchorId="2EA3D694" wp14:editId="18CCBD5E">
-            <wp:extent cx="12552381" cy="5819048"/>
-            <wp:effectExtent l="0" t="0" r="1905" b="0"/>
-            <wp:docPr id="10" name="图片 10"/>
+          <wp:inline distT="0" distB="0" distL="0" distR="0" wp14:anchorId="2FC2F76A" wp14:editId="416C1C00">
+            <wp:extent cx="6647619" cy="1523810"/>
+            <wp:effectExtent l="0" t="0" r="1270" b="635"/>
+            <wp:docPr id="4" name="图片 4"/>
             <wp:cNvGraphicFramePr>
               <a:graphicFrameLocks xmlns:a="http://schemas.openxmlformats.org/drawingml/2006/main" noChangeAspect="1"/>
             </wp:cNvGraphicFramePr>
@@ -1899,6 +2152,568 @@
                   <pic:spPr>
                     <a:xfrm>
                       <a:off x="0" y="0"/>
+                      <a:ext cx="6647619" cy="1523810"/>
+                    </a:xfrm>
+                    <a:prstGeom prst="rect">
+                      <a:avLst/>
+                    </a:prstGeom>
+                  </pic:spPr>
+                </pic:pic>
+              </a:graphicData>
+            </a:graphic>
+          </wp:inline>
+        </w:drawing>
+      </w:r>
+    </w:p>
+    <w:p>
+      <w:pPr>
+        <w:rPr>
+          <w:sz w:val="33"/>
+        </w:rPr>
+      </w:pPr>
+      <w:r>
+        <w:rPr>
+          <w:rFonts w:hint="eastAsia"/>
+          <w:sz w:val="33"/>
+        </w:rPr>
+        <w:t>定义了在通信中使用的消息的数据结构</w:t>
+      </w:r>
+    </w:p>
+    <w:p>
+      <w:pPr>
+        <w:rPr>
+          <w:sz w:val="33"/>
+        </w:rPr>
+      </w:pPr>
+    </w:p>
+    <w:p>
+      <w:pPr>
+        <w:pStyle w:val="2"/>
+      </w:pPr>
+      <w:proofErr w:type="spellStart"/>
+      <w:r>
+        <w:rPr>
+          <w:rFonts w:hint="eastAsia"/>
+        </w:rPr>
+        <w:t>Port</w:t>
+      </w:r>
+      <w:r>
+        <w:t>Type</w:t>
+      </w:r>
+      <w:proofErr w:type="spellEnd"/>
+    </w:p>
+    <w:p>
+      <w:pPr>
+        <w:rPr>
+          <w:sz w:val="33"/>
+        </w:rPr>
+      </w:pPr>
+      <w:r>
+        <w:rPr>
+          <w:noProof/>
+        </w:rPr>
+        <w:drawing>
+          <wp:inline distT="0" distB="0" distL="0" distR="0" wp14:anchorId="2173D6B1" wp14:editId="41D390CC">
+            <wp:extent cx="13723809" cy="1514286"/>
+            <wp:effectExtent l="0" t="0" r="0" b="0"/>
+            <wp:docPr id="6" name="图片 6"/>
+            <wp:cNvGraphicFramePr>
+              <a:graphicFrameLocks xmlns:a="http://schemas.openxmlformats.org/drawingml/2006/main" noChangeAspect="1"/>
+            </wp:cNvGraphicFramePr>
+            <a:graphic xmlns:a="http://schemas.openxmlformats.org/drawingml/2006/main">
+              <a:graphicData uri="http://schemas.openxmlformats.org/drawingml/2006/picture">
+                <pic:pic xmlns:pic="http://schemas.openxmlformats.org/drawingml/2006/picture">
+                  <pic:nvPicPr>
+                    <pic:cNvPr id="1" name=""/>
+                    <pic:cNvPicPr/>
+                  </pic:nvPicPr>
+                  <pic:blipFill>
+                    <a:blip r:embed="rId15"/>
+                    <a:stretch>
+                      <a:fillRect/>
+                    </a:stretch>
+                  </pic:blipFill>
+                  <pic:spPr>
+                    <a:xfrm>
+                      <a:off x="0" y="0"/>
+                      <a:ext cx="13723809" cy="1514286"/>
+                    </a:xfrm>
+                    <a:prstGeom prst="rect">
+                      <a:avLst/>
+                    </a:prstGeom>
+                  </pic:spPr>
+                </pic:pic>
+              </a:graphicData>
+            </a:graphic>
+          </wp:inline>
+        </w:drawing>
+      </w:r>
+    </w:p>
+    <w:p>
+      <w:pPr>
+        <w:rPr>
+          <w:sz w:val="33"/>
+        </w:rPr>
+      </w:pPr>
+      <w:r>
+        <w:rPr>
+          <w:rFonts w:hint="eastAsia"/>
+          <w:sz w:val="33"/>
+        </w:rPr>
+        <w:t>定义服务器端的SEI</w:t>
+      </w:r>
+    </w:p>
+    <w:p>
+      <w:pPr>
+        <w:rPr>
+          <w:sz w:val="33"/>
+        </w:rPr>
+      </w:pPr>
+      <w:r>
+        <w:rPr>
+          <w:rFonts w:hint="eastAsia"/>
+          <w:sz w:val="33"/>
+        </w:rPr>
+        <w:t>input</w:t>
+      </w:r>
+      <w:r>
+        <w:rPr>
+          <w:sz w:val="33"/>
+        </w:rPr>
+        <w:t>/</w:t>
+      </w:r>
+      <w:r>
+        <w:rPr>
+          <w:rFonts w:hint="eastAsia"/>
+          <w:sz w:val="33"/>
+        </w:rPr>
+        <w:t>outpu</w:t>
+      </w:r>
+      <w:r>
+        <w:rPr>
+          <w:rFonts w:hint="eastAsia"/>
+          <w:sz w:val="33"/>
+        </w:rPr>
+        <w:t>t</w:t>
+      </w:r>
+      <w:r>
+        <w:rPr>
+          <w:rFonts w:hint="eastAsia"/>
+          <w:sz w:val="33"/>
+        </w:rPr>
+        <w:t>表示输入/输出数据</w:t>
+      </w:r>
+    </w:p>
+    <w:p>
+      <w:pPr>
+        <w:pStyle w:val="2"/>
+      </w:pPr>
+      <w:r>
+        <w:rPr>
+          <w:rFonts w:hint="eastAsia"/>
+        </w:rPr>
+        <w:t>Bin</w:t>
+      </w:r>
+      <w:r>
+        <w:rPr>
+          <w:rFonts w:hint="eastAsia"/>
+        </w:rPr>
+        <w:t>ding标签</w:t>
+      </w:r>
+    </w:p>
+    <w:p>
+      <w:pPr>
+        <w:rPr>
+          <w:sz w:val="33"/>
+        </w:rPr>
+      </w:pPr>
+      <w:r>
+        <w:rPr>
+          <w:noProof/>
+        </w:rPr>
+        <w:drawing>
+          <wp:inline distT="0" distB="0" distL="0" distR="0" wp14:anchorId="2A69C512" wp14:editId="0C7495DF">
+            <wp:extent cx="9409524" cy="2961905"/>
+            <wp:effectExtent l="0" t="0" r="1270" b="0"/>
+            <wp:docPr id="7" name="图片 7"/>
+            <wp:cNvGraphicFramePr>
+              <a:graphicFrameLocks xmlns:a="http://schemas.openxmlformats.org/drawingml/2006/main" noChangeAspect="1"/>
+            </wp:cNvGraphicFramePr>
+            <a:graphic xmlns:a="http://schemas.openxmlformats.org/drawingml/2006/main">
+              <a:graphicData uri="http://schemas.openxmlformats.org/drawingml/2006/picture">
+                <pic:pic xmlns:pic="http://schemas.openxmlformats.org/drawingml/2006/picture">
+                  <pic:nvPicPr>
+                    <pic:cNvPr id="1" name=""/>
+                    <pic:cNvPicPr/>
+                  </pic:nvPicPr>
+                  <pic:blipFill>
+                    <a:blip r:embed="rId16"/>
+                    <a:stretch>
+                      <a:fillRect/>
+                    </a:stretch>
+                  </pic:blipFill>
+                  <pic:spPr>
+                    <a:xfrm>
+                      <a:off x="0" y="0"/>
+                      <a:ext cx="9409524" cy="2961905"/>
+                    </a:xfrm>
+                    <a:prstGeom prst="rect">
+                      <a:avLst/>
+                    </a:prstGeom>
+                  </pic:spPr>
+                </pic:pic>
+              </a:graphicData>
+            </a:graphic>
+          </wp:inline>
+        </w:drawing>
+      </w:r>
+    </w:p>
+    <w:p>
+      <w:pPr>
+        <w:pStyle w:val="a7"/>
+        <w:numPr>
+          <w:ilvl w:val="0"/>
+          <w:numId w:val="5"/>
+        </w:numPr>
+        <w:ind w:firstLineChars="0"/>
+        <w:rPr>
+          <w:sz w:val="33"/>
+        </w:rPr>
+      </w:pPr>
+      <w:r>
+        <w:rPr>
+          <w:rFonts w:hint="eastAsia"/>
+          <w:sz w:val="33"/>
+        </w:rPr>
+        <w:t>type属性： 引用</w:t>
+      </w:r>
+      <w:proofErr w:type="spellStart"/>
+      <w:r>
+        <w:rPr>
+          <w:rFonts w:hint="eastAsia"/>
+          <w:sz w:val="33"/>
+        </w:rPr>
+        <w:t>port</w:t>
+      </w:r>
+      <w:r>
+        <w:rPr>
+          <w:sz w:val="33"/>
+        </w:rPr>
+        <w:t>type</w:t>
+      </w:r>
+      <w:proofErr w:type="spellEnd"/>
+    </w:p>
+    <w:p>
+      <w:pPr>
+        <w:ind w:firstLine="360"/>
+        <w:rPr>
+          <w:sz w:val="33"/>
+        </w:rPr>
+      </w:pPr>
+      <w:r>
+        <w:rPr>
+          <w:sz w:val="33"/>
+        </w:rPr>
+        <w:t>&lt;</w:t>
+      </w:r>
+      <w:proofErr w:type="spellStart"/>
+      <w:proofErr w:type="gramStart"/>
+      <w:r>
+        <w:rPr>
+          <w:sz w:val="33"/>
+        </w:rPr>
+        <w:t>soap:binding</w:t>
+      </w:r>
+      <w:proofErr w:type="spellEnd"/>
+      <w:proofErr w:type="gramEnd"/>
+      <w:r>
+        <w:rPr>
+          <w:sz w:val="33"/>
+        </w:rPr>
+        <w:t xml:space="preserve"> style=”document”&gt; </w:t>
+      </w:r>
+    </w:p>
+    <w:p>
+      <w:pPr>
+        <w:pStyle w:val="a7"/>
+        <w:numPr>
+          <w:ilvl w:val="0"/>
+          <w:numId w:val="5"/>
+        </w:numPr>
+        <w:ind w:firstLineChars="0"/>
+        <w:rPr>
+          <w:sz w:val="33"/>
+        </w:rPr>
+      </w:pPr>
+      <w:r>
+        <w:rPr>
+          <w:sz w:val="33"/>
+        </w:rPr>
+        <w:t>operation</w:t>
+      </w:r>
+      <w:r>
+        <w:rPr>
+          <w:sz w:val="33"/>
+        </w:rPr>
+        <w:t xml:space="preserve"> : </w:t>
+      </w:r>
+      <w:r>
+        <w:rPr>
+          <w:rFonts w:hint="eastAsia"/>
+          <w:sz w:val="33"/>
+        </w:rPr>
+        <w:t>指定实现方法</w:t>
+      </w:r>
+    </w:p>
+    <w:p>
+      <w:pPr>
+        <w:pStyle w:val="a7"/>
+        <w:numPr>
+          <w:ilvl w:val="0"/>
+          <w:numId w:val="5"/>
+        </w:numPr>
+        <w:ind w:firstLineChars="0"/>
+        <w:rPr>
+          <w:sz w:val="33"/>
+        </w:rPr>
+      </w:pPr>
+      <w:r>
+        <w:rPr>
+          <w:rFonts w:hint="eastAsia"/>
+          <w:sz w:val="33"/>
+        </w:rPr>
+        <w:t>input</w:t>
+      </w:r>
+      <w:r>
+        <w:rPr>
+          <w:sz w:val="33"/>
+        </w:rPr>
+        <w:t xml:space="preserve">/output </w:t>
+      </w:r>
+      <w:r>
+        <w:rPr>
+          <w:rFonts w:hint="eastAsia"/>
+          <w:sz w:val="33"/>
+        </w:rPr>
+        <w:t>表示输入和输出的数据类型</w:t>
+      </w:r>
+    </w:p>
+    <w:p>
+      <w:pPr>
+        <w:rPr>
+          <w:sz w:val="33"/>
+        </w:rPr>
+      </w:pPr>
+    </w:p>
+    <w:p>
+      <w:pPr>
+        <w:pStyle w:val="2"/>
+      </w:pPr>
+      <w:r>
+        <w:rPr>
+          <w:rFonts w:hint="eastAsia"/>
+        </w:rPr>
+        <w:t>Service标签</w:t>
+      </w:r>
+    </w:p>
+    <w:p>
+      <w:pPr>
+        <w:rPr>
+          <w:sz w:val="33"/>
+        </w:rPr>
+      </w:pPr>
+      <w:r>
+        <w:rPr>
+          <w:noProof/>
+        </w:rPr>
+        <w:drawing>
+          <wp:inline distT="0" distB="0" distL="0" distR="0" wp14:anchorId="04FC4B30" wp14:editId="06FCC217">
+            <wp:extent cx="8123809" cy="1285714"/>
+            <wp:effectExtent l="0" t="0" r="0" b="0"/>
+            <wp:docPr id="8" name="图片 8"/>
+            <wp:cNvGraphicFramePr>
+              <a:graphicFrameLocks xmlns:a="http://schemas.openxmlformats.org/drawingml/2006/main" noChangeAspect="1"/>
+            </wp:cNvGraphicFramePr>
+            <a:graphic xmlns:a="http://schemas.openxmlformats.org/drawingml/2006/main">
+              <a:graphicData uri="http://schemas.openxmlformats.org/drawingml/2006/picture">
+                <pic:pic xmlns:pic="http://schemas.openxmlformats.org/drawingml/2006/picture">
+                  <pic:nvPicPr>
+                    <pic:cNvPr id="1" name=""/>
+                    <pic:cNvPicPr/>
+                  </pic:nvPicPr>
+                  <pic:blipFill>
+                    <a:blip r:embed="rId17"/>
+                    <a:stretch>
+                      <a:fillRect/>
+                    </a:stretch>
+                  </pic:blipFill>
+                  <pic:spPr>
+                    <a:xfrm>
+                      <a:off x="0" y="0"/>
+                      <a:ext cx="8123809" cy="1285714"/>
+                    </a:xfrm>
+                    <a:prstGeom prst="rect">
+                      <a:avLst/>
+                    </a:prstGeom>
+                  </pic:spPr>
+                </pic:pic>
+              </a:graphicData>
+            </a:graphic>
+          </wp:inline>
+        </w:drawing>
+      </w:r>
+    </w:p>
+    <w:p>
+      <w:pPr>
+        <w:rPr>
+          <w:sz w:val="33"/>
+        </w:rPr>
+      </w:pPr>
+      <w:r>
+        <w:rPr>
+          <w:rFonts w:hint="eastAsia"/>
+          <w:sz w:val="33"/>
+        </w:rPr>
+        <w:t>service： 服务器端的一个webservice的容器</w:t>
+      </w:r>
+    </w:p>
+    <w:p>
+      <w:pPr>
+        <w:rPr>
+          <w:sz w:val="33"/>
+        </w:rPr>
+      </w:pPr>
+      <w:r>
+        <w:rPr>
+          <w:rFonts w:hint="eastAsia"/>
+          <w:sz w:val="33"/>
+        </w:rPr>
+        <w:t>name属性： 指定客户端的容器类</w:t>
+      </w:r>
+    </w:p>
+    <w:p>
+      <w:pPr>
+        <w:rPr>
+          <w:sz w:val="33"/>
+        </w:rPr>
+      </w:pPr>
+    </w:p>
+    <w:p>
+      <w:pPr>
+        <w:rPr>
+          <w:sz w:val="33"/>
+        </w:rPr>
+      </w:pPr>
+      <w:r>
+        <w:rPr>
+          <w:rFonts w:hint="eastAsia"/>
+          <w:sz w:val="33"/>
+        </w:rPr>
+        <w:t>address： 当前webservice的请求地址</w:t>
+      </w:r>
+    </w:p>
+    <w:p>
+      <w:pPr>
+        <w:rPr>
+          <w:sz w:val="33"/>
+        </w:rPr>
+      </w:pPr>
+      <w:r>
+        <w:rPr>
+          <w:noProof/>
+        </w:rPr>
+        <w:drawing>
+          <wp:inline distT="0" distB="0" distL="0" distR="0" wp14:anchorId="7865492F" wp14:editId="4A65A751">
+            <wp:extent cx="7390476" cy="6666667"/>
+            <wp:effectExtent l="0" t="0" r="1270" b="1270"/>
+            <wp:docPr id="9" name="图片 9"/>
+            <wp:cNvGraphicFramePr>
+              <a:graphicFrameLocks xmlns:a="http://schemas.openxmlformats.org/drawingml/2006/main" noChangeAspect="1"/>
+            </wp:cNvGraphicFramePr>
+            <a:graphic xmlns:a="http://schemas.openxmlformats.org/drawingml/2006/main">
+              <a:graphicData uri="http://schemas.openxmlformats.org/drawingml/2006/picture">
+                <pic:pic xmlns:pic="http://schemas.openxmlformats.org/drawingml/2006/picture">
+                  <pic:nvPicPr>
+                    <pic:cNvPr id="1" name=""/>
+                    <pic:cNvPicPr/>
+                  </pic:nvPicPr>
+                  <pic:blipFill>
+                    <a:blip r:embed="rId18"/>
+                    <a:stretch>
+                      <a:fillRect/>
+                    </a:stretch>
+                  </pic:blipFill>
+                  <pic:spPr>
+                    <a:xfrm>
+                      <a:off x="0" y="0"/>
+                      <a:ext cx="7390476" cy="6666667"/>
+                    </a:xfrm>
+                    <a:prstGeom prst="rect">
+                      <a:avLst/>
+                    </a:prstGeom>
+                  </pic:spPr>
+                </pic:pic>
+              </a:graphicData>
+            </a:graphic>
+          </wp:inline>
+        </w:drawing>
+      </w:r>
+    </w:p>
+    <w:p>
+      <w:pPr>
+        <w:rPr>
+          <w:sz w:val="33"/>
+        </w:rPr>
+      </w:pPr>
+    </w:p>
+    <w:p>
+      <w:pPr>
+        <w:rPr>
+          <w:sz w:val="33"/>
+        </w:rPr>
+      </w:pPr>
+    </w:p>
+    <w:p>
+      <w:pPr>
+        <w:rPr>
+          <w:sz w:val="33"/>
+        </w:rPr>
+      </w:pPr>
+    </w:p>
+    <w:p>
+      <w:pPr>
+        <w:rPr>
+          <w:sz w:val="33"/>
+        </w:rPr>
+      </w:pPr>
+      <w:r>
+        <w:rPr>
+          <w:noProof/>
+        </w:rPr>
+        <w:drawing>
+          <wp:inline distT="0" distB="0" distL="0" distR="0" wp14:anchorId="2EA3D694" wp14:editId="18CCBD5E">
+            <wp:extent cx="12552381" cy="5819048"/>
+            <wp:effectExtent l="0" t="0" r="1905" b="0"/>
+            <wp:docPr id="10" name="图片 10"/>
+            <wp:cNvGraphicFramePr>
+              <a:graphicFrameLocks xmlns:a="http://schemas.openxmlformats.org/drawingml/2006/main" noChangeAspect="1"/>
+            </wp:cNvGraphicFramePr>
+            <a:graphic xmlns:a="http://schemas.openxmlformats.org/drawingml/2006/main">
+              <a:graphicData uri="http://schemas.openxmlformats.org/drawingml/2006/picture">
+                <pic:pic xmlns:pic="http://schemas.openxmlformats.org/drawingml/2006/picture">
+                  <pic:nvPicPr>
+                    <pic:cNvPr id="1" name=""/>
+                    <pic:cNvPicPr/>
+                  </pic:nvPicPr>
+                  <pic:blipFill>
+                    <a:blip r:embed="rId19"/>
+                    <a:stretch>
+                      <a:fillRect/>
+                    </a:stretch>
+                  </pic:blipFill>
+                  <pic:spPr>
+                    <a:xfrm>
+                      <a:off x="0" y="0"/>
                       <a:ext cx="12552381" cy="5819048"/>
                     </a:xfrm>
                     <a:prstGeom prst="rect">
@@ -1926,9 +2741,6 @@
     <w:p>
       <w:pPr>
         <w:pStyle w:val="1"/>
-        <w:rPr>
-          <w:rFonts w:hint="eastAsia"/>
-        </w:rPr>
       </w:pPr>
       <w:r>
         <w:rPr>
@@ -1940,7 +2752,6 @@
     <w:p>
       <w:pPr>
         <w:rPr>
-          <w:rFonts w:hint="eastAsia"/>
           <w:sz w:val="33"/>
         </w:rPr>
       </w:pPr>
@@ -1955,9 +2766,6 @@
     <w:p>
       <w:pPr>
         <w:pStyle w:val="2"/>
-        <w:rPr>
-          <w:rFonts w:hint="eastAsia"/>
-        </w:rPr>
       </w:pPr>
       <w:r>
         <w:rPr>
@@ -1972,6 +2780,7 @@
           <w:sz w:val="31"/>
         </w:rPr>
       </w:pPr>
+      <w:proofErr w:type="spellStart"/>
       <w:r>
         <w:rPr>
           <w:rFonts w:hint="eastAsia"/>
@@ -1985,6 +2794,7 @@
         </w:rPr>
         <w:t>+Xfire</w:t>
       </w:r>
+      <w:proofErr w:type="spellEnd"/>
       <w:r>
         <w:rPr>
           <w:sz w:val="31"/>
@@ -2003,12 +2813,14 @@
       <w:pPr>
         <w:pStyle w:val="2"/>
       </w:pPr>
+      <w:proofErr w:type="spellStart"/>
       <w:r>
         <w:rPr>
           <w:rFonts w:hint="eastAsia"/>
         </w:rPr>
         <w:t>Xfire</w:t>
       </w:r>
+      <w:proofErr w:type="spellEnd"/>
     </w:p>
     <w:p>
       <w:pPr>
@@ -2027,7 +2839,6 @@
     <w:p>
       <w:pPr>
         <w:rPr>
-          <w:rFonts w:hint="eastAsia"/>
           <w:sz w:val="33"/>
         </w:rPr>
       </w:pPr>
@@ -2055,7 +2866,6 @@
     <w:p>
       <w:pPr>
         <w:rPr>
-          <w:rFonts w:hint="eastAsia"/>
           <w:sz w:val="33"/>
         </w:rPr>
       </w:pPr>
@@ -2069,9 +2879,6 @@
     <w:p>
       <w:pPr>
         <w:pStyle w:val="1"/>
-        <w:rPr>
-          <w:rFonts w:hint="eastAsia"/>
-        </w:rPr>
       </w:pPr>
       <w:r>
         <w:rPr>
@@ -2080,8 +2887,13 @@
         <w:t>spring</w:t>
       </w:r>
       <w:r>
-        <w:t xml:space="preserve"> cxf+REST</w:t>
-      </w:r>
+        <w:t xml:space="preserve"> </w:t>
+      </w:r>
+      <w:proofErr w:type="spellStart"/>
+      <w:r>
+        <w:t>cxf+REST</w:t>
+      </w:r>
+      <w:proofErr w:type="spellEnd"/>
       <w:r>
         <w:rPr>
           <w:rFonts w:hint="eastAsia"/>
@@ -2099,10 +2911,10 @@
     <w:p>
       <w:pPr>
         <w:rPr>
-          <w:rFonts w:hint="eastAsia"/>
-          <w:sz w:val="33"/>
-        </w:rPr>
-      </w:pPr>
+          <w:sz w:val="33"/>
+        </w:rPr>
+      </w:pPr>
+      <w:proofErr w:type="spellStart"/>
       <w:r>
         <w:rPr>
           <w:rFonts w:hint="eastAsia"/>
@@ -2116,6 +2928,7 @@
         </w:rPr>
         <w:t>mvc+REST</w:t>
       </w:r>
+      <w:proofErr w:type="spellEnd"/>
       <w:r>
         <w:rPr>
           <w:rFonts w:hint="eastAsia"/>
@@ -2148,23 +2961,39 @@
     <w:p>
       <w:pPr>
         <w:rPr>
-          <w:rFonts w:hint="eastAsia"/>
-          <w:sz w:val="33"/>
-        </w:rPr>
-      </w:pPr>
-      <w:r>
-        <w:rPr>
-          <w:rFonts w:hint="eastAsia"/>
-          <w:sz w:val="33"/>
-        </w:rPr>
-        <w:t>linux： centos7</w:t>
-      </w:r>
-      <w:r>
-        <w:rPr>
-          <w:sz w:val="33"/>
-        </w:rPr>
-        <w:t>;  vm</w:t>
-      </w:r>
+          <w:sz w:val="33"/>
+        </w:rPr>
+      </w:pPr>
+      <w:proofErr w:type="spellStart"/>
+      <w:r>
+        <w:rPr>
+          <w:rFonts w:hint="eastAsia"/>
+          <w:sz w:val="33"/>
+        </w:rPr>
+        <w:t>linux</w:t>
+      </w:r>
+      <w:proofErr w:type="spellEnd"/>
+      <w:r>
+        <w:rPr>
+          <w:rFonts w:hint="eastAsia"/>
+          <w:sz w:val="33"/>
+        </w:rPr>
+        <w:t>： centos7</w:t>
+      </w:r>
+      <w:r>
+        <w:rPr>
+          <w:sz w:val="33"/>
+        </w:rPr>
+        <w:t xml:space="preserve">;  </w:t>
+      </w:r>
+      <w:proofErr w:type="spellStart"/>
+      <w:r>
+        <w:rPr>
+          <w:sz w:val="33"/>
+        </w:rPr>
+        <w:t>vm</w:t>
+      </w:r>
+      <w:proofErr w:type="spellEnd"/>
       <w:r>
         <w:rPr>
           <w:rFonts w:hint="eastAsia"/>
@@ -2189,16 +3018,24 @@
     <w:p>
       <w:pPr>
         <w:rPr>
-          <w:rFonts w:hint="eastAsia"/>
-          <w:sz w:val="33"/>
-        </w:rPr>
-      </w:pPr>
-      <w:r>
-        <w:rPr>
-          <w:rFonts w:hint="eastAsia"/>
-          <w:sz w:val="33"/>
-        </w:rPr>
-        <w:t>jdk、tomcat</w:t>
+          <w:sz w:val="33"/>
+        </w:rPr>
+      </w:pPr>
+      <w:proofErr w:type="spellStart"/>
+      <w:r>
+        <w:rPr>
+          <w:rFonts w:hint="eastAsia"/>
+          <w:sz w:val="33"/>
+        </w:rPr>
+        <w:t>jdk</w:t>
+      </w:r>
+      <w:proofErr w:type="spellEnd"/>
+      <w:r>
+        <w:rPr>
+          <w:rFonts w:hint="eastAsia"/>
+          <w:sz w:val="33"/>
+        </w:rPr>
+        <w:t>、tomcat</w:t>
       </w:r>
     </w:p>
     <w:p>
@@ -2249,6 +3086,84 @@
         </w:rPr>
         <w:t xml:space="preserve">ice、 TCP协议、UDP协议、 </w:t>
       </w:r>
+    </w:p>
+    <w:p>
+      <w:pPr>
+        <w:rPr>
+          <w:sz w:val="33"/>
+        </w:rPr>
+      </w:pPr>
+      <w:r>
+        <w:rPr>
+          <w:rFonts w:hint="eastAsia"/>
+          <w:sz w:val="33"/>
+        </w:rPr>
+        <w:t>socket编程、bio</w:t>
+      </w:r>
+      <w:r>
+        <w:rPr>
+          <w:sz w:val="33"/>
+        </w:rPr>
+        <w:t xml:space="preserve"> </w:t>
+      </w:r>
+      <w:r>
+        <w:rPr>
+          <w:rFonts w:hint="eastAsia"/>
+          <w:sz w:val="33"/>
+        </w:rPr>
+        <w:t>/</w:t>
+      </w:r>
+      <w:proofErr w:type="spellStart"/>
+      <w:r>
+        <w:rPr>
+          <w:rFonts w:hint="eastAsia"/>
+          <w:sz w:val="33"/>
+        </w:rPr>
+        <w:t>nio</w:t>
+      </w:r>
+      <w:proofErr w:type="spellEnd"/>
+      <w:r>
+        <w:rPr>
+          <w:rFonts w:hint="eastAsia"/>
+          <w:sz w:val="33"/>
+        </w:rPr>
+        <w:t>模型、分布式架构、集群、架构演进过程</w:t>
+      </w:r>
+    </w:p>
+    <w:p>
+      <w:pPr>
+        <w:rPr>
+          <w:sz w:val="33"/>
+        </w:rPr>
+      </w:pPr>
+    </w:p>
+    <w:p>
+      <w:pPr>
+        <w:rPr>
+          <w:sz w:val="33"/>
+        </w:rPr>
+      </w:pPr>
+    </w:p>
+    <w:p>
+      <w:pPr>
+        <w:rPr>
+          <w:sz w:val="33"/>
+        </w:rPr>
+      </w:pPr>
+    </w:p>
+    <w:p>
+      <w:pPr>
+        <w:rPr>
+          <w:sz w:val="33"/>
+        </w:rPr>
+      </w:pPr>
+    </w:p>
+    <w:p>
+      <w:pPr>
+        <w:rPr>
+          <w:sz w:val="33"/>
+        </w:rPr>
+      </w:pPr>
     </w:p>
     <w:p>
       <w:pPr>
@@ -2258,111 +3173,45 @@
       </w:pPr>
       <w:bookmarkStart w:id="0" w:name="_GoBack"/>
       <w:bookmarkEnd w:id="0"/>
-      <w:r>
-        <w:rPr>
-          <w:rFonts w:hint="eastAsia"/>
-          <w:sz w:val="33"/>
-        </w:rPr>
-        <w:t>socket编程、bio</w:t>
-      </w:r>
-      <w:r>
-        <w:rPr>
-          <w:sz w:val="33"/>
-        </w:rPr>
-        <w:t xml:space="preserve"> </w:t>
-      </w:r>
-      <w:r>
-        <w:rPr>
-          <w:rFonts w:hint="eastAsia"/>
-          <w:sz w:val="33"/>
-        </w:rPr>
-        <w:t>/nio模型、分布式架构、集群、架构演进过程</w:t>
-      </w:r>
-    </w:p>
-    <w:p>
-      <w:pPr>
-        <w:rPr>
-          <w:sz w:val="33"/>
-        </w:rPr>
-      </w:pPr>
-    </w:p>
-    <w:p>
-      <w:pPr>
-        <w:rPr>
-          <w:rFonts w:hint="eastAsia"/>
-          <w:sz w:val="33"/>
-        </w:rPr>
-      </w:pPr>
-    </w:p>
-    <w:p>
-      <w:pPr>
-        <w:rPr>
-          <w:rFonts w:hint="eastAsia"/>
-          <w:sz w:val="33"/>
-        </w:rPr>
-      </w:pPr>
-    </w:p>
-    <w:p>
-      <w:pPr>
-        <w:rPr>
-          <w:sz w:val="33"/>
-        </w:rPr>
-      </w:pPr>
-    </w:p>
-    <w:p>
-      <w:pPr>
-        <w:rPr>
-          <w:sz w:val="33"/>
-        </w:rPr>
-      </w:pPr>
-    </w:p>
-    <w:p>
-      <w:pPr>
-        <w:rPr>
-          <w:sz w:val="33"/>
-        </w:rPr>
-      </w:pPr>
-    </w:p>
-    <w:p>
-      <w:pPr>
-        <w:rPr>
-          <w:sz w:val="33"/>
-        </w:rPr>
-      </w:pPr>
-    </w:p>
-    <w:p>
-      <w:pPr>
-        <w:rPr>
-          <w:sz w:val="33"/>
-        </w:rPr>
-      </w:pPr>
-    </w:p>
-    <w:p>
-      <w:pPr>
-        <w:rPr>
-          <w:rFonts w:hint="eastAsia"/>
-          <w:sz w:val="33"/>
-        </w:rPr>
-      </w:pPr>
-    </w:p>
-    <w:p>
-      <w:pPr>
-        <w:rPr>
-          <w:sz w:val="33"/>
-        </w:rPr>
-      </w:pPr>
-    </w:p>
-    <w:p>
-      <w:pPr>
-        <w:rPr>
-          <w:sz w:val="33"/>
-        </w:rPr>
-      </w:pPr>
-    </w:p>
-    <w:p>
-      <w:pPr>
-        <w:rPr>
-          <w:rFonts w:hint="eastAsia"/>
+    </w:p>
+    <w:p>
+      <w:pPr>
+        <w:rPr>
+          <w:sz w:val="33"/>
+        </w:rPr>
+      </w:pPr>
+    </w:p>
+    <w:p>
+      <w:pPr>
+        <w:rPr>
+          <w:sz w:val="33"/>
+        </w:rPr>
+      </w:pPr>
+    </w:p>
+    <w:p>
+      <w:pPr>
+        <w:rPr>
+          <w:sz w:val="33"/>
+        </w:rPr>
+      </w:pPr>
+    </w:p>
+    <w:p>
+      <w:pPr>
+        <w:rPr>
+          <w:sz w:val="33"/>
+        </w:rPr>
+      </w:pPr>
+    </w:p>
+    <w:p>
+      <w:pPr>
+        <w:rPr>
+          <w:sz w:val="33"/>
+        </w:rPr>
+      </w:pPr>
+    </w:p>
+    <w:p>
+      <w:pPr>
+        <w:rPr>
           <w:sz w:val="33"/>
         </w:rPr>
       </w:pPr>
@@ -3349,7 +4198,6 @@
   <w:style w:type="character" w:default="1" w:styleId="a0">
     <w:name w:val="Default Paragraph Font"/>
     <w:uiPriority w:val="1"/>
-    <w:semiHidden/>
     <w:unhideWhenUsed/>
   </w:style>
   <w:style w:type="table" w:default="1" w:styleId="a1">
@@ -3487,6 +4335,56 @@
       <w:bCs/>
       <w:sz w:val="32"/>
       <w:szCs w:val="32"/>
+    </w:rPr>
+  </w:style>
+  <w:style w:type="paragraph" w:styleId="HTML">
+    <w:name w:val="HTML Preformatted"/>
+    <w:basedOn w:val="a"/>
+    <w:link w:val="HTML0"/>
+    <w:uiPriority w:val="99"/>
+    <w:semiHidden/>
+    <w:unhideWhenUsed/>
+    <w:rsid w:val="008B63D5"/>
+    <w:rPr>
+      <w:rFonts w:ascii="Courier New" w:hAnsi="Courier New" w:cs="Courier New"/>
+      <w:sz w:val="20"/>
+      <w:szCs w:val="20"/>
+    </w:rPr>
+  </w:style>
+  <w:style w:type="character" w:customStyle="1" w:styleId="HTML0">
+    <w:name w:val="HTML 预设格式 字符"/>
+    <w:basedOn w:val="a0"/>
+    <w:link w:val="HTML"/>
+    <w:uiPriority w:val="99"/>
+    <w:semiHidden/>
+    <w:rsid w:val="008B63D5"/>
+    <w:rPr>
+      <w:rFonts w:ascii="Courier New" w:hAnsi="Courier New" w:cs="Courier New"/>
+      <w:sz w:val="20"/>
+      <w:szCs w:val="20"/>
+    </w:rPr>
+  </w:style>
+  <w:style w:type="character" w:styleId="a8">
+    <w:name w:val="Hyperlink"/>
+    <w:basedOn w:val="a0"/>
+    <w:uiPriority w:val="99"/>
+    <w:unhideWhenUsed/>
+    <w:rsid w:val="008B63D5"/>
+    <w:rPr>
+      <w:color w:val="0563C1" w:themeColor="hyperlink"/>
+      <w:u w:val="single"/>
+    </w:rPr>
+  </w:style>
+  <w:style w:type="character" w:styleId="a9">
+    <w:name w:val="Unresolved Mention"/>
+    <w:basedOn w:val="a0"/>
+    <w:uiPriority w:val="99"/>
+    <w:semiHidden/>
+    <w:unhideWhenUsed/>
+    <w:rsid w:val="008B63D5"/>
+    <w:rPr>
+      <w:color w:val="605E5C"/>
+      <w:shd w:val="clear" w:color="auto" w:fill="E1DFDD"/>
     </w:rPr>
   </w:style>
 </w:styles>

</xml_diff>